<commit_message>
cours maven, cour exception, projet 2
</commit_message>
<xml_diff>
--- a/cours/26_maven/CR_MAVEN_SSEBIH.docx
+++ b/cours/26_maven/CR_MAVEN_SSEBIH.docx
@@ -1,6 +1,6 @@
 
 <file path=word/document.xml><?xml version="1.0" encoding="utf-8"?>
-<w:document xmlns:wpc="http://schemas.microsoft.com/office/word/2010/wordprocessingCanvas" xmlns:cx="http://schemas.microsoft.com/office/drawing/2014/chartex" xmlns:cx1="http://schemas.microsoft.com/office/drawing/2015/9/8/chartex" xmlns:cx2="http://schemas.microsoft.com/office/drawing/2015/10/21/chartex" xmlns:cx3="http://schemas.microsoft.com/office/drawing/2016/5/9/chartex" xmlns:cx4="http://schemas.microsoft.com/office/drawing/2016/5/10/chartex" xmlns:cx5="http://schemas.microsoft.com/office/drawing/2016/5/11/chartex" xmlns:cx6="http://schemas.microsoft.com/office/drawing/2016/5/12/chartex" xmlns:cx7="http://schemas.microsoft.com/office/drawing/2016/5/13/chartex" xmlns:cx8="http://schemas.microsoft.com/office/drawing/2016/5/14/chartex" xmlns:mc="http://schemas.openxmlformats.org/markup-compatibility/2006" xmlns:aink="http://schemas.microsoft.com/office/drawing/2016/ink" xmlns:am3d="http://schemas.microsoft.com/office/drawing/2017/model3d" xmlns:o="urn:schemas-microsoft-com:office:office" xmlns:r="http://schemas.openxmlformats.org/officeDocument/2006/relationships" xmlns:m="http://schemas.openxmlformats.org/officeDocument/2006/math" xmlns:v="urn:schemas-microsoft-com:vml" xmlns:wp14="http://schemas.microsoft.com/office/word/2010/wordprocessingDrawing" xmlns:wp="http://schemas.openxmlformats.org/drawingml/2006/wordprocessingDrawing" xmlns:w10="urn:schemas-microsoft-com:office:word" xmlns:w="http://schemas.openxmlformats.org/wordprocessingml/2006/main" xmlns:w14="http://schemas.microsoft.com/office/word/2010/wordml" xmlns:w15="http://schemas.microsoft.com/office/word/2012/wordml" xmlns:w16cid="http://schemas.microsoft.com/office/word/2016/wordml/cid" xmlns:w16se="http://schemas.microsoft.com/office/word/2015/wordml/symex" xmlns:wpg="http://schemas.microsoft.com/office/word/2010/wordprocessingGroup" xmlns:wpi="http://schemas.microsoft.com/office/word/2010/wordprocessingInk" xmlns:wne="http://schemas.microsoft.com/office/word/2006/wordml" xmlns:wps="http://schemas.microsoft.com/office/word/2010/wordprocessingShape" mc:Ignorable="w14 w15 w16se w16cid wp14">
+<w:document xmlns:wpc="http://schemas.microsoft.com/office/word/2010/wordprocessingCanvas" xmlns:cx="http://schemas.microsoft.com/office/drawing/2014/chartex" xmlns:cx1="http://schemas.microsoft.com/office/drawing/2015/9/8/chartex" xmlns:cx2="http://schemas.microsoft.com/office/drawing/2015/10/21/chartex" xmlns:cx3="http://schemas.microsoft.com/office/drawing/2016/5/9/chartex" xmlns:cx4="http://schemas.microsoft.com/office/drawing/2016/5/10/chartex" xmlns:cx5="http://schemas.microsoft.com/office/drawing/2016/5/11/chartex" xmlns:cx6="http://schemas.microsoft.com/office/drawing/2016/5/12/chartex" xmlns:cx7="http://schemas.microsoft.com/office/drawing/2016/5/13/chartex" xmlns:cx8="http://schemas.microsoft.com/office/drawing/2016/5/14/chartex" xmlns:mc="http://schemas.openxmlformats.org/markup-compatibility/2006" xmlns:aink="http://schemas.microsoft.com/office/drawing/2016/ink" xmlns:am3d="http://schemas.microsoft.com/office/drawing/2017/model3d" xmlns:o="urn:schemas-microsoft-com:office:office" xmlns:oel="http://schemas.microsoft.com/office/2019/extlst" xmlns:r="http://schemas.openxmlformats.org/officeDocument/2006/relationships" xmlns:m="http://schemas.openxmlformats.org/officeDocument/2006/math" xmlns:v="urn:schemas-microsoft-com:vml" xmlns:wp14="http://schemas.microsoft.com/office/word/2010/wordprocessingDrawing" xmlns:wp="http://schemas.openxmlformats.org/drawingml/2006/wordprocessingDrawing" xmlns:w10="urn:schemas-microsoft-com:office:word" xmlns:w="http://schemas.openxmlformats.org/wordprocessingml/2006/main" xmlns:w14="http://schemas.microsoft.com/office/word/2010/wordml" xmlns:w15="http://schemas.microsoft.com/office/word/2012/wordml" xmlns:w16cex="http://schemas.microsoft.com/office/word/2018/wordml/cex" xmlns:w16cid="http://schemas.microsoft.com/office/word/2016/wordml/cid" xmlns:w16="http://schemas.microsoft.com/office/word/2018/wordml" xmlns:w16sdtdh="http://schemas.microsoft.com/office/word/2020/wordml/sdtdatahash" xmlns:w16se="http://schemas.microsoft.com/office/word/2015/wordml/symex" xmlns:wpg="http://schemas.microsoft.com/office/word/2010/wordprocessingGroup" xmlns:wpi="http://schemas.microsoft.com/office/word/2010/wordprocessingInk" xmlns:wne="http://schemas.microsoft.com/office/word/2006/wordml" xmlns:wps="http://schemas.microsoft.com/office/word/2010/wordprocessingShape" mc:Ignorable="w14 w15 w16se w16cid w16 w16cex w16sdtdh wp14">
   <w:body>
     <w:p>
       <w:pPr>
@@ -68,13 +68,13 @@
           <w:r>
             <w:fldChar w:fldCharType="separate"/>
           </w:r>
-          <w:hyperlink w:anchor="_Toc91001280" w:history="1">
+          <w:hyperlink w:anchor="_Toc102840208" w:history="1">
             <w:r>
               <w:rPr>
                 <w:rStyle w:val="Lienhypertexte"/>
                 <w:noProof/>
               </w:rPr>
-              <w:t>Chapitre 1</w:t>
+              <w:t>Chapitre 1 MAVEN DEFINITION :</w:t>
             </w:r>
             <w:r>
               <w:rPr>
@@ -95,7 +95,75 @@
                 <w:noProof/>
                 <w:webHidden/>
               </w:rPr>
-              <w:instrText xml:space="preserve"> PAGEREF _Toc91001280 \h </w:instrText>
+              <w:instrText xml:space="preserve"> PAGEREF _Toc102840208 \h </w:instrText>
+            </w:r>
+            <w:r>
+              <w:rPr>
+                <w:noProof/>
+                <w:webHidden/>
+              </w:rPr>
+            </w:r>
+            <w:r>
+              <w:rPr>
+                <w:noProof/>
+                <w:webHidden/>
+              </w:rPr>
+              <w:fldChar w:fldCharType="separate"/>
+            </w:r>
+            <w:r>
+              <w:rPr>
+                <w:noProof/>
+                <w:webHidden/>
+              </w:rPr>
+              <w:t>2</w:t>
+            </w:r>
+            <w:r>
+              <w:rPr>
+                <w:noProof/>
+                <w:webHidden/>
+              </w:rPr>
+              <w:fldChar w:fldCharType="end"/>
+            </w:r>
+          </w:hyperlink>
+        </w:p>
+        <w:p>
+          <w:pPr>
+            <w:pStyle w:val="TM1"/>
+            <w:tabs>
+              <w:tab w:val="right" w:leader="dot" w:pos="9062"/>
+            </w:tabs>
+            <w:rPr>
+              <w:noProof/>
+            </w:rPr>
+          </w:pPr>
+          <w:hyperlink w:anchor="_Toc102840209" w:history="1">
+            <w:r>
+              <w:rPr>
+                <w:rStyle w:val="Lienhypertexte"/>
+                <w:noProof/>
+              </w:rPr>
+              <w:t>Chapitre 2 : LE FICHIER POM (Project Object Model)</w:t>
+            </w:r>
+            <w:r>
+              <w:rPr>
+                <w:noProof/>
+                <w:webHidden/>
+              </w:rPr>
+              <w:tab/>
+            </w:r>
+            <w:r>
+              <w:rPr>
+                <w:noProof/>
+                <w:webHidden/>
+              </w:rPr>
+              <w:fldChar w:fldCharType="begin"/>
+            </w:r>
+            <w:r>
+              <w:rPr>
+                <w:noProof/>
+                <w:webHidden/>
+              </w:rPr>
+              <w:instrText xml:space="preserve"> PAGEREF _Toc102840209 \h </w:instrText>
             </w:r>
             <w:r>
               <w:rPr>
@@ -136,13 +204,13 @@
               <w:noProof/>
             </w:rPr>
           </w:pPr>
-          <w:hyperlink w:anchor="_Toc91001281" w:history="1">
+          <w:hyperlink w:anchor="_Toc102840210" w:history="1">
             <w:r>
               <w:rPr>
                 <w:rStyle w:val="Lienhypertexte"/>
                 <w:noProof/>
               </w:rPr>
-              <w:t>Titre 1</w:t>
+              <w:t>1-Le Bloc « En-Tête » du fichier POM :</w:t>
             </w:r>
             <w:r>
               <w:rPr>
@@ -163,7 +231,7 @@
                 <w:noProof/>
                 <w:webHidden/>
               </w:rPr>
-              <w:instrText xml:space="preserve"> PAGEREF _Toc91001281 \h </w:instrText>
+              <w:instrText xml:space="preserve"> PAGEREF _Toc102840210 \h </w:instrText>
             </w:r>
             <w:r>
               <w:rPr>
@@ -183,7 +251,7 @@
                 <w:noProof/>
                 <w:webHidden/>
               </w:rPr>
-              <w:t>2</w:t>
+              <w:t>3</w:t>
             </w:r>
             <w:r>
               <w:rPr>
@@ -204,13 +272,13 @@
               <w:noProof/>
             </w:rPr>
           </w:pPr>
-          <w:hyperlink w:anchor="_Toc91001282" w:history="1">
+          <w:hyperlink w:anchor="_Toc102840211" w:history="1">
             <w:r>
               <w:rPr>
                 <w:rStyle w:val="Lienhypertexte"/>
                 <w:noProof/>
               </w:rPr>
-              <w:t>Titre 2</w:t>
+              <w:t>2-Deuxième Bloc du fichier POM :</w:t>
             </w:r>
             <w:r>
               <w:rPr>
@@ -231,7 +299,7 @@
                 <w:noProof/>
                 <w:webHidden/>
               </w:rPr>
-              <w:instrText xml:space="preserve"> PAGEREF _Toc91001282 \h </w:instrText>
+              <w:instrText xml:space="preserve"> PAGEREF _Toc102840211 \h </w:instrText>
             </w:r>
             <w:r>
               <w:rPr>
@@ -251,7 +319,90 @@
                 <w:noProof/>
                 <w:webHidden/>
               </w:rPr>
-              <w:t>2</w:t>
+              <w:t>4</w:t>
+            </w:r>
+            <w:r>
+              <w:rPr>
+                <w:noProof/>
+                <w:webHidden/>
+              </w:rPr>
+              <w:fldChar w:fldCharType="end"/>
+            </w:r>
+          </w:hyperlink>
+        </w:p>
+        <w:p>
+          <w:pPr>
+            <w:pStyle w:val="TM2"/>
+            <w:tabs>
+              <w:tab w:val="right" w:leader="dot" w:pos="9062"/>
+            </w:tabs>
+            <w:rPr>
+              <w:noProof/>
+            </w:rPr>
+          </w:pPr>
+          <w:hyperlink w:anchor="_Toc102840212" w:history="1">
+            <w:r>
+              <w:rPr>
+                <w:rStyle w:val="Lienhypertexte"/>
+                <w:noProof/>
+              </w:rPr>
+              <w:t>3-3</w:t>
+            </w:r>
+            <w:r>
+              <w:rPr>
+                <w:rStyle w:val="Lienhypertexte"/>
+                <w:noProof/>
+                <w:vertAlign w:val="superscript"/>
+              </w:rPr>
+              <w:t>ème</w:t>
+            </w:r>
+            <w:r>
+              <w:rPr>
+                <w:rStyle w:val="Lienhypertexte"/>
+                <w:noProof/>
+              </w:rPr>
+              <w:t xml:space="preserve"> Bloc (bloc dependencies) du fichier POM :</w:t>
+            </w:r>
+            <w:r>
+              <w:rPr>
+                <w:noProof/>
+                <w:webHidden/>
+              </w:rPr>
+              <w:tab/>
+            </w:r>
+            <w:r>
+              <w:rPr>
+                <w:noProof/>
+                <w:webHidden/>
+              </w:rPr>
+              <w:fldChar w:fldCharType="begin"/>
+            </w:r>
+            <w:r>
+              <w:rPr>
+                <w:noProof/>
+                <w:webHidden/>
+              </w:rPr>
+              <w:instrText xml:space="preserve"> PAGEREF _Toc102840212 \h </w:instrText>
+            </w:r>
+            <w:r>
+              <w:rPr>
+                <w:noProof/>
+                <w:webHidden/>
+              </w:rPr>
+            </w:r>
+            <w:r>
+              <w:rPr>
+                <w:noProof/>
+                <w:webHidden/>
+              </w:rPr>
+              <w:fldChar w:fldCharType="separate"/>
+            </w:r>
+            <w:r>
+              <w:rPr>
+                <w:noProof/>
+                <w:webHidden/>
+              </w:rPr>
+              <w:t>4</w:t>
             </w:r>
             <w:r>
               <w:rPr>
@@ -272,13 +423,13 @@
               <w:noProof/>
             </w:rPr>
           </w:pPr>
-          <w:hyperlink w:anchor="_Toc91001283" w:history="1">
+          <w:hyperlink w:anchor="_Toc102840213" w:history="1">
             <w:r>
               <w:rPr>
                 <w:rStyle w:val="Lienhypertexte"/>
                 <w:noProof/>
               </w:rPr>
-              <w:t>Chapitre 2</w:t>
+              <w:t>Chapitre 3 : CENTRAL REPOSITORY :</w:t>
             </w:r>
             <w:r>
               <w:rPr>
@@ -299,7 +450,7 @@
                 <w:noProof/>
                 <w:webHidden/>
               </w:rPr>
-              <w:instrText xml:space="preserve"> PAGEREF _Toc91001283 \h </w:instrText>
+              <w:instrText xml:space="preserve"> PAGEREF _Toc102840213 \h </w:instrText>
             </w:r>
             <w:r>
               <w:rPr>
@@ -319,75 +470,7 @@
                 <w:noProof/>
                 <w:webHidden/>
               </w:rPr>
-              <w:t>2</w:t>
-            </w:r>
-            <w:r>
-              <w:rPr>
-                <w:noProof/>
-                <w:webHidden/>
-              </w:rPr>
-              <w:fldChar w:fldCharType="end"/>
-            </w:r>
-          </w:hyperlink>
-        </w:p>
-        <w:p>
-          <w:pPr>
-            <w:pStyle w:val="TM2"/>
-            <w:tabs>
-              <w:tab w:val="right" w:leader="dot" w:pos="9062"/>
-            </w:tabs>
-            <w:rPr>
-              <w:noProof/>
-            </w:rPr>
-          </w:pPr>
-          <w:hyperlink w:anchor="_Toc91001284" w:history="1">
-            <w:r>
-              <w:rPr>
-                <w:rStyle w:val="Lienhypertexte"/>
-                <w:noProof/>
-              </w:rPr>
-              <w:t>Titre 1</w:t>
-            </w:r>
-            <w:r>
-              <w:rPr>
-                <w:noProof/>
-                <w:webHidden/>
-              </w:rPr>
-              <w:tab/>
-            </w:r>
-            <w:r>
-              <w:rPr>
-                <w:noProof/>
-                <w:webHidden/>
-              </w:rPr>
-              <w:fldChar w:fldCharType="begin"/>
-            </w:r>
-            <w:r>
-              <w:rPr>
-                <w:noProof/>
-                <w:webHidden/>
-              </w:rPr>
-              <w:instrText xml:space="preserve"> PAGEREF _Toc91001284 \h </w:instrText>
-            </w:r>
-            <w:r>
-              <w:rPr>
-                <w:noProof/>
-                <w:webHidden/>
-              </w:rPr>
-            </w:r>
-            <w:r>
-              <w:rPr>
-                <w:noProof/>
-                <w:webHidden/>
-              </w:rPr>
-              <w:fldChar w:fldCharType="separate"/>
-            </w:r>
-            <w:r>
-              <w:rPr>
-                <w:noProof/>
-                <w:webHidden/>
-              </w:rPr>
-              <w:t>2</w:t>
+              <w:t>5</w:t>
             </w:r>
             <w:r>
               <w:rPr>
@@ -408,13 +491,13 @@
               <w:noProof/>
             </w:rPr>
           </w:pPr>
-          <w:hyperlink w:anchor="_Toc91001285" w:history="1">
+          <w:hyperlink w:anchor="_Toc102840214" w:history="1">
             <w:r>
               <w:rPr>
                 <w:rStyle w:val="Lienhypertexte"/>
                 <w:noProof/>
               </w:rPr>
-              <w:t>Chapitre 3</w:t>
+              <w:t>Chapitre 4 DEFINTIONS DIVERSES:</w:t>
             </w:r>
             <w:r>
               <w:rPr>
@@ -435,7 +518,7 @@
                 <w:noProof/>
                 <w:webHidden/>
               </w:rPr>
-              <w:instrText xml:space="preserve"> PAGEREF _Toc91001285 \h </w:instrText>
+              <w:instrText xml:space="preserve"> PAGEREF _Toc102840214 \h </w:instrText>
             </w:r>
             <w:r>
               <w:rPr>
@@ -455,483 +538,7 @@
                 <w:noProof/>
                 <w:webHidden/>
               </w:rPr>
-              <w:t>2</w:t>
-            </w:r>
-            <w:r>
-              <w:rPr>
-                <w:noProof/>
-                <w:webHidden/>
-              </w:rPr>
-              <w:fldChar w:fldCharType="end"/>
-            </w:r>
-          </w:hyperlink>
-        </w:p>
-        <w:p>
-          <w:pPr>
-            <w:pStyle w:val="TM2"/>
-            <w:tabs>
-              <w:tab w:val="right" w:leader="dot" w:pos="9062"/>
-            </w:tabs>
-            <w:rPr>
-              <w:noProof/>
-            </w:rPr>
-          </w:pPr>
-          <w:hyperlink w:anchor="_Toc91001286" w:history="1">
-            <w:r>
-              <w:rPr>
-                <w:rStyle w:val="Lienhypertexte"/>
-                <w:noProof/>
-              </w:rPr>
-              <w:t>Titre 1</w:t>
-            </w:r>
-            <w:r>
-              <w:rPr>
-                <w:noProof/>
-                <w:webHidden/>
-              </w:rPr>
-              <w:tab/>
-            </w:r>
-            <w:r>
-              <w:rPr>
-                <w:noProof/>
-                <w:webHidden/>
-              </w:rPr>
-              <w:fldChar w:fldCharType="begin"/>
-            </w:r>
-            <w:r>
-              <w:rPr>
-                <w:noProof/>
-                <w:webHidden/>
-              </w:rPr>
-              <w:instrText xml:space="preserve"> PAGEREF _Toc91001286 \h </w:instrText>
-            </w:r>
-            <w:r>
-              <w:rPr>
-                <w:noProof/>
-                <w:webHidden/>
-              </w:rPr>
-            </w:r>
-            <w:r>
-              <w:rPr>
-                <w:noProof/>
-                <w:webHidden/>
-              </w:rPr>
-              <w:fldChar w:fldCharType="separate"/>
-            </w:r>
-            <w:r>
-              <w:rPr>
-                <w:noProof/>
-                <w:webHidden/>
-              </w:rPr>
-              <w:t>2</w:t>
-            </w:r>
-            <w:r>
-              <w:rPr>
-                <w:noProof/>
-                <w:webHidden/>
-              </w:rPr>
-              <w:fldChar w:fldCharType="end"/>
-            </w:r>
-          </w:hyperlink>
-        </w:p>
-        <w:p>
-          <w:pPr>
-            <w:pStyle w:val="TM1"/>
-            <w:tabs>
-              <w:tab w:val="right" w:leader="dot" w:pos="9062"/>
-            </w:tabs>
-            <w:rPr>
-              <w:noProof/>
-            </w:rPr>
-          </w:pPr>
-          <w:hyperlink w:anchor="_Toc91001287" w:history="1">
-            <w:r>
-              <w:rPr>
-                <w:rStyle w:val="Lienhypertexte"/>
-                <w:noProof/>
-              </w:rPr>
-              <w:t>Chapitre 4</w:t>
-            </w:r>
-            <w:r>
-              <w:rPr>
-                <w:noProof/>
-                <w:webHidden/>
-              </w:rPr>
-              <w:tab/>
-            </w:r>
-            <w:r>
-              <w:rPr>
-                <w:noProof/>
-                <w:webHidden/>
-              </w:rPr>
-              <w:fldChar w:fldCharType="begin"/>
-            </w:r>
-            <w:r>
-              <w:rPr>
-                <w:noProof/>
-                <w:webHidden/>
-              </w:rPr>
-              <w:instrText xml:space="preserve"> PAGEREF _Toc91001287 \h </w:instrText>
-            </w:r>
-            <w:r>
-              <w:rPr>
-                <w:noProof/>
-                <w:webHidden/>
-              </w:rPr>
-            </w:r>
-            <w:r>
-              <w:rPr>
-                <w:noProof/>
-                <w:webHidden/>
-              </w:rPr>
-              <w:fldChar w:fldCharType="separate"/>
-            </w:r>
-            <w:r>
-              <w:rPr>
-                <w:noProof/>
-                <w:webHidden/>
-              </w:rPr>
-              <w:t>2</w:t>
-            </w:r>
-            <w:r>
-              <w:rPr>
-                <w:noProof/>
-                <w:webHidden/>
-              </w:rPr>
-              <w:fldChar w:fldCharType="end"/>
-            </w:r>
-          </w:hyperlink>
-        </w:p>
-        <w:p>
-          <w:pPr>
-            <w:pStyle w:val="TM2"/>
-            <w:tabs>
-              <w:tab w:val="right" w:leader="dot" w:pos="9062"/>
-            </w:tabs>
-            <w:rPr>
-              <w:noProof/>
-            </w:rPr>
-          </w:pPr>
-          <w:hyperlink w:anchor="_Toc91001288" w:history="1">
-            <w:r>
-              <w:rPr>
-                <w:rStyle w:val="Lienhypertexte"/>
-                <w:noProof/>
-              </w:rPr>
-              <w:t>Titre 1</w:t>
-            </w:r>
-            <w:r>
-              <w:rPr>
-                <w:noProof/>
-                <w:webHidden/>
-              </w:rPr>
-              <w:tab/>
-            </w:r>
-            <w:r>
-              <w:rPr>
-                <w:noProof/>
-                <w:webHidden/>
-              </w:rPr>
-              <w:fldChar w:fldCharType="begin"/>
-            </w:r>
-            <w:r>
-              <w:rPr>
-                <w:noProof/>
-                <w:webHidden/>
-              </w:rPr>
-              <w:instrText xml:space="preserve"> PAGEREF _Toc91001288 \h </w:instrText>
-            </w:r>
-            <w:r>
-              <w:rPr>
-                <w:noProof/>
-                <w:webHidden/>
-              </w:rPr>
-            </w:r>
-            <w:r>
-              <w:rPr>
-                <w:noProof/>
-                <w:webHidden/>
-              </w:rPr>
-              <w:fldChar w:fldCharType="separate"/>
-            </w:r>
-            <w:r>
-              <w:rPr>
-                <w:noProof/>
-                <w:webHidden/>
-              </w:rPr>
-              <w:t>2</w:t>
-            </w:r>
-            <w:r>
-              <w:rPr>
-                <w:noProof/>
-                <w:webHidden/>
-              </w:rPr>
-              <w:fldChar w:fldCharType="end"/>
-            </w:r>
-          </w:hyperlink>
-        </w:p>
-        <w:p>
-          <w:pPr>
-            <w:pStyle w:val="TM1"/>
-            <w:tabs>
-              <w:tab w:val="right" w:leader="dot" w:pos="9062"/>
-            </w:tabs>
-            <w:rPr>
-              <w:noProof/>
-            </w:rPr>
-          </w:pPr>
-          <w:hyperlink w:anchor="_Toc91001289" w:history="1">
-            <w:r>
-              <w:rPr>
-                <w:rStyle w:val="Lienhypertexte"/>
-                <w:noProof/>
-              </w:rPr>
-              <w:t>Chapitre 5</w:t>
-            </w:r>
-            <w:r>
-              <w:rPr>
-                <w:noProof/>
-                <w:webHidden/>
-              </w:rPr>
-              <w:tab/>
-            </w:r>
-            <w:r>
-              <w:rPr>
-                <w:noProof/>
-                <w:webHidden/>
-              </w:rPr>
-              <w:fldChar w:fldCharType="begin"/>
-            </w:r>
-            <w:r>
-              <w:rPr>
-                <w:noProof/>
-                <w:webHidden/>
-              </w:rPr>
-              <w:instrText xml:space="preserve"> PAGEREF _Toc91001289 \h </w:instrText>
-            </w:r>
-            <w:r>
-              <w:rPr>
-                <w:noProof/>
-                <w:webHidden/>
-              </w:rPr>
-            </w:r>
-            <w:r>
-              <w:rPr>
-                <w:noProof/>
-                <w:webHidden/>
-              </w:rPr>
-              <w:fldChar w:fldCharType="separate"/>
-            </w:r>
-            <w:r>
-              <w:rPr>
-                <w:noProof/>
-                <w:webHidden/>
-              </w:rPr>
-              <w:t>2</w:t>
-            </w:r>
-            <w:r>
-              <w:rPr>
-                <w:noProof/>
-                <w:webHidden/>
-              </w:rPr>
-              <w:fldChar w:fldCharType="end"/>
-            </w:r>
-          </w:hyperlink>
-        </w:p>
-        <w:p>
-          <w:pPr>
-            <w:pStyle w:val="TM2"/>
-            <w:tabs>
-              <w:tab w:val="right" w:leader="dot" w:pos="9062"/>
-            </w:tabs>
-            <w:rPr>
-              <w:noProof/>
-            </w:rPr>
-          </w:pPr>
-          <w:hyperlink w:anchor="_Toc91001290" w:history="1">
-            <w:r>
-              <w:rPr>
-                <w:rStyle w:val="Lienhypertexte"/>
-                <w:noProof/>
-              </w:rPr>
-              <w:t>Titre 1</w:t>
-            </w:r>
-            <w:r>
-              <w:rPr>
-                <w:noProof/>
-                <w:webHidden/>
-              </w:rPr>
-              <w:tab/>
-            </w:r>
-            <w:r>
-              <w:rPr>
-                <w:noProof/>
-                <w:webHidden/>
-              </w:rPr>
-              <w:fldChar w:fldCharType="begin"/>
-            </w:r>
-            <w:r>
-              <w:rPr>
-                <w:noProof/>
-                <w:webHidden/>
-              </w:rPr>
-              <w:instrText xml:space="preserve"> PAGEREF _Toc91001290 \h </w:instrText>
-            </w:r>
-            <w:r>
-              <w:rPr>
-                <w:noProof/>
-                <w:webHidden/>
-              </w:rPr>
-            </w:r>
-            <w:r>
-              <w:rPr>
-                <w:noProof/>
-                <w:webHidden/>
-              </w:rPr>
-              <w:fldChar w:fldCharType="separate"/>
-            </w:r>
-            <w:r>
-              <w:rPr>
-                <w:noProof/>
-                <w:webHidden/>
-              </w:rPr>
-              <w:t>2</w:t>
-            </w:r>
-            <w:r>
-              <w:rPr>
-                <w:noProof/>
-                <w:webHidden/>
-              </w:rPr>
-              <w:fldChar w:fldCharType="end"/>
-            </w:r>
-          </w:hyperlink>
-        </w:p>
-        <w:p>
-          <w:pPr>
-            <w:pStyle w:val="TM1"/>
-            <w:tabs>
-              <w:tab w:val="right" w:leader="dot" w:pos="9062"/>
-            </w:tabs>
-            <w:rPr>
-              <w:noProof/>
-            </w:rPr>
-          </w:pPr>
-          <w:hyperlink w:anchor="_Toc91001291" w:history="1">
-            <w:r>
-              <w:rPr>
-                <w:rStyle w:val="Lienhypertexte"/>
-                <w:noProof/>
-              </w:rPr>
-              <w:t>Chapitre 6</w:t>
-            </w:r>
-            <w:r>
-              <w:rPr>
-                <w:noProof/>
-                <w:webHidden/>
-              </w:rPr>
-              <w:tab/>
-            </w:r>
-            <w:r>
-              <w:rPr>
-                <w:noProof/>
-                <w:webHidden/>
-              </w:rPr>
-              <w:fldChar w:fldCharType="begin"/>
-            </w:r>
-            <w:r>
-              <w:rPr>
-                <w:noProof/>
-                <w:webHidden/>
-              </w:rPr>
-              <w:instrText xml:space="preserve"> PAGEREF _Toc91001291 \h </w:instrText>
-            </w:r>
-            <w:r>
-              <w:rPr>
-                <w:noProof/>
-                <w:webHidden/>
-              </w:rPr>
-            </w:r>
-            <w:r>
-              <w:rPr>
-                <w:noProof/>
-                <w:webHidden/>
-              </w:rPr>
-              <w:fldChar w:fldCharType="separate"/>
-            </w:r>
-            <w:r>
-              <w:rPr>
-                <w:noProof/>
-                <w:webHidden/>
-              </w:rPr>
-              <w:t>2</w:t>
-            </w:r>
-            <w:r>
-              <w:rPr>
-                <w:noProof/>
-                <w:webHidden/>
-              </w:rPr>
-              <w:fldChar w:fldCharType="end"/>
-            </w:r>
-          </w:hyperlink>
-        </w:p>
-        <w:p>
-          <w:pPr>
-            <w:pStyle w:val="TM2"/>
-            <w:tabs>
-              <w:tab w:val="right" w:leader="dot" w:pos="9062"/>
-            </w:tabs>
-            <w:rPr>
-              <w:noProof/>
-            </w:rPr>
-          </w:pPr>
-          <w:hyperlink w:anchor="_Toc91001292" w:history="1">
-            <w:r>
-              <w:rPr>
-                <w:rStyle w:val="Lienhypertexte"/>
-                <w:noProof/>
-              </w:rPr>
-              <w:t>Titre 1</w:t>
-            </w:r>
-            <w:r>
-              <w:rPr>
-                <w:noProof/>
-                <w:webHidden/>
-              </w:rPr>
-              <w:tab/>
-            </w:r>
-            <w:r>
-              <w:rPr>
-                <w:noProof/>
-                <w:webHidden/>
-              </w:rPr>
-              <w:fldChar w:fldCharType="begin"/>
-            </w:r>
-            <w:r>
-              <w:rPr>
-                <w:noProof/>
-                <w:webHidden/>
-              </w:rPr>
-              <w:instrText xml:space="preserve"> PAGEREF _Toc91001292 \h </w:instrText>
-            </w:r>
-            <w:r>
-              <w:rPr>
-                <w:noProof/>
-                <w:webHidden/>
-              </w:rPr>
-            </w:r>
-            <w:r>
-              <w:rPr>
-                <w:noProof/>
-                <w:webHidden/>
-              </w:rPr>
-              <w:fldChar w:fldCharType="separate"/>
-            </w:r>
-            <w:r>
-              <w:rPr>
-                <w:noProof/>
-                <w:webHidden/>
-              </w:rPr>
-              <w:t>2</w:t>
+              <w:t>5</w:t>
             </w:r>
             <w:r>
               <w:rPr>
@@ -974,335 +581,1937 @@
           <w:numId w:val="4"/>
         </w:numPr>
       </w:pPr>
-      <w:bookmarkStart w:id="1" w:name="_Toc91001280"/>
-      <w:bookmarkEnd w:id="1"/>
+      <w:bookmarkStart w:id="1" w:name="_Toc102840208"/>
       <w:r>
         <w:lastRenderedPageBreak/>
         <w:t>MAVEN DEFINITION :</w:t>
       </w:r>
-    </w:p>
-    <w:p>
-      <w:r>
-        <w:t xml:space="preserve">Maven </w:t>
-      </w:r>
-      <w:bookmarkStart w:id="2" w:name="_GoBack"/>
+      <w:bookmarkEnd w:id="1"/>
+    </w:p>
+    <w:p>
+      <w:pPr>
+        <w:jc w:val="both"/>
+      </w:pPr>
+      <w:r>
+        <w:t>Maven</w:t>
+      </w:r>
+      <w:r>
+        <w:t> : Maven est un outil qui facilite la vie aux développeurs Java il permet de faire ce que faire un IDE comme Eclipse en local et bien d’autre choses :</w:t>
+      </w:r>
+    </w:p>
+    <w:p>
+      <w:pPr>
+        <w:pStyle w:val="Paragraphedeliste"/>
+        <w:numPr>
+          <w:ilvl w:val="0"/>
+          <w:numId w:val="5"/>
+        </w:numPr>
+        <w:jc w:val="both"/>
+      </w:pPr>
+      <w:r>
+        <w:t>Compilation et déploiement des applications Java (JAR, WAR)</w:t>
+      </w:r>
+    </w:p>
+    <w:p>
+      <w:pPr>
+        <w:pStyle w:val="Paragraphedeliste"/>
+        <w:numPr>
+          <w:ilvl w:val="0"/>
+          <w:numId w:val="5"/>
+        </w:numPr>
+        <w:jc w:val="both"/>
+      </w:pPr>
+      <w:r>
+        <w:t>Gestion des librairies requises par l'application</w:t>
+      </w:r>
+    </w:p>
+    <w:p>
+      <w:pPr>
+        <w:pStyle w:val="Paragraphedeliste"/>
+        <w:numPr>
+          <w:ilvl w:val="0"/>
+          <w:numId w:val="5"/>
+        </w:numPr>
+        <w:jc w:val="both"/>
+      </w:pPr>
+      <w:r>
+        <w:t>Exécution des tests unitaires</w:t>
+      </w:r>
+    </w:p>
+    <w:p>
+      <w:pPr>
+        <w:pStyle w:val="Paragraphedeliste"/>
+        <w:numPr>
+          <w:ilvl w:val="0"/>
+          <w:numId w:val="5"/>
+        </w:numPr>
+        <w:jc w:val="both"/>
+      </w:pPr>
+      <w:r>
+        <w:t>Génération des documentations du projet (site web, pdf, Latex)</w:t>
+      </w:r>
+    </w:p>
+    <w:p>
+      <w:pPr>
+        <w:pStyle w:val="Paragraphedeliste"/>
+        <w:numPr>
+          <w:ilvl w:val="0"/>
+          <w:numId w:val="5"/>
+        </w:numPr>
+        <w:jc w:val="both"/>
+      </w:pPr>
+      <w:r>
+        <w:t>Intégration dans différents IDE (Eclipse, JBulder)</w:t>
+      </w:r>
+    </w:p>
+    <w:p>
+      <w:pPr>
+        <w:jc w:val="both"/>
+      </w:pPr>
+      <w:r>
+        <w:t>En gros permet la gestion de projet comme Ant mais d’une façon beaucoup plus parfaite (déclaration des métadonnées, le build, construction du projet, etc…)</w:t>
+      </w:r>
+    </w:p>
+    <w:p>
+      <w:pPr>
+        <w:jc w:val="both"/>
+      </w:pPr>
+    </w:p>
+    <w:p>
+      <w:pPr>
+        <w:jc w:val="both"/>
+      </w:pPr>
+      <w:r>
+        <w:rPr>
+          <w:noProof/>
+        </w:rPr>
+        <mc:AlternateContent>
+          <mc:Choice Requires="wps">
+            <w:drawing>
+              <wp:anchor distT="0" distB="0" distL="114300" distR="114300" simplePos="0" relativeHeight="251661312" behindDoc="0" locked="0" layoutInCell="1" allowOverlap="1" wp14:anchorId="587EDB1F" wp14:editId="7B62CCEB">
+                <wp:simplePos x="0" y="0"/>
+                <wp:positionH relativeFrom="column">
+                  <wp:posOffset>2224405</wp:posOffset>
+                </wp:positionH>
+                <wp:positionV relativeFrom="paragraph">
+                  <wp:posOffset>66040</wp:posOffset>
+                </wp:positionV>
+                <wp:extent cx="1028700" cy="501650"/>
+                <wp:effectExtent l="0" t="0" r="19050" b="12700"/>
+                <wp:wrapNone/>
+                <wp:docPr id="4" name="Zone de texte 4"/>
+                <wp:cNvGraphicFramePr/>
+                <a:graphic xmlns:a="http://schemas.openxmlformats.org/drawingml/2006/main">
+                  <a:graphicData uri="http://schemas.microsoft.com/office/word/2010/wordprocessingShape">
+                    <wps:wsp>
+                      <wps:cNvSpPr txBox="1"/>
+                      <wps:spPr>
+                        <a:xfrm>
+                          <a:off x="0" y="0"/>
+                          <a:ext cx="1028700" cy="501650"/>
+                        </a:xfrm>
+                        <a:prstGeom prst="rect">
+                          <a:avLst/>
+                        </a:prstGeom>
+                        <a:solidFill>
+                          <a:schemeClr val="accent3">
+                            <a:lumMod val="40000"/>
+                            <a:lumOff val="60000"/>
+                          </a:schemeClr>
+                        </a:solidFill>
+                        <a:ln w="6350">
+                          <a:solidFill>
+                            <a:prstClr val="black"/>
+                          </a:solidFill>
+                        </a:ln>
+                      </wps:spPr>
+                      <wps:txbx>
+                        <w:txbxContent>
+                          <w:p>
+                            <w:pPr>
+                              <w:rPr>
+                                <w:b/>
+                                <w:bCs/>
+                              </w:rPr>
+                            </w:pPr>
+                            <w:r>
+                              <w:rPr>
+                                <w:b/>
+                                <w:bCs/>
+                              </w:rPr>
+                              <w:t>Build</w:t>
+                            </w:r>
+                            <w:r>
+                              <w:rPr>
+                                <w:b/>
+                                <w:bCs/>
+                              </w:rPr>
+                              <w:t xml:space="preserve"> (MAVEN)</w:t>
+                            </w:r>
+                          </w:p>
+                        </w:txbxContent>
+                      </wps:txbx>
+                      <wps:bodyPr rot="0" spcFirstLastPara="0" vertOverflow="overflow" horzOverflow="overflow" vert="horz" wrap="square" lIns="91440" tIns="45720" rIns="91440" bIns="45720" numCol="1" spcCol="0" rtlCol="0" fromWordArt="0" anchor="t" anchorCtr="0" forceAA="0" compatLnSpc="1">
+                        <a:prstTxWarp prst="textNoShape">
+                          <a:avLst/>
+                        </a:prstTxWarp>
+                        <a:noAutofit/>
+                      </wps:bodyPr>
+                    </wps:wsp>
+                  </a:graphicData>
+                </a:graphic>
+              </wp:anchor>
+            </w:drawing>
+          </mc:Choice>
+          <mc:Fallback>
+            <w:pict>
+              <v:shapetype w14:anchorId="587EDB1F" id="_x0000_t202" coordsize="21600,21600" o:spt="202" path="m,l,21600r21600,l21600,xe">
+                <v:stroke joinstyle="miter"/>
+                <v:path gradientshapeok="t" o:connecttype="rect"/>
+              </v:shapetype>
+              <v:shape id="Zone de texte 4" o:spid="_x0000_s1026" type="#_x0000_t202" style="position:absolute;left:0;text-align:left;margin-left:175.15pt;margin-top:5.2pt;width:81pt;height:39.5pt;z-index:251661312;visibility:visible;mso-wrap-style:square;mso-wrap-distance-left:9pt;mso-wrap-distance-top:0;mso-wrap-distance-right:9pt;mso-wrap-distance-bottom:0;mso-position-horizontal:absolute;mso-position-horizontal-relative:text;mso-position-vertical:absolute;mso-position-vertical-relative:text;v-text-anchor:top" o:gfxdata="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" fillcolor="#d6e3bc [1302]" strokeweight=".5pt">
+                <v:textbox>
+                  <w:txbxContent>
+                    <w:p>
+                      <w:pPr>
+                        <w:rPr>
+                          <w:b/>
+                          <w:bCs/>
+                        </w:rPr>
+                      </w:pPr>
+                      <w:proofErr w:type="spellStart"/>
+                      <w:r>
+                        <w:rPr>
+                          <w:b/>
+                          <w:bCs/>
+                        </w:rPr>
+                        <w:t>Build</w:t>
+                      </w:r>
+                      <w:proofErr w:type="spellEnd"/>
+                      <w:r>
+                        <w:rPr>
+                          <w:b/>
+                          <w:bCs/>
+                        </w:rPr>
+                        <w:t xml:space="preserve"> (MAVEN)</w:t>
+                      </w:r>
+                    </w:p>
+                  </w:txbxContent>
+                </v:textbox>
+              </v:shape>
+            </w:pict>
+          </mc:Fallback>
+        </mc:AlternateContent>
+      </w:r>
+      <w:r>
+        <w:rPr>
+          <w:noProof/>
+        </w:rPr>
+        <mc:AlternateContent>
+          <mc:Choice Requires="wps">
+            <w:drawing>
+              <wp:anchor distT="0" distB="0" distL="114300" distR="114300" simplePos="0" relativeHeight="251659264" behindDoc="0" locked="0" layoutInCell="1" allowOverlap="1" wp14:anchorId="249B879D" wp14:editId="2666118F">
+                <wp:simplePos x="0" y="0"/>
+                <wp:positionH relativeFrom="column">
+                  <wp:posOffset>-74295</wp:posOffset>
+                </wp:positionH>
+                <wp:positionV relativeFrom="paragraph">
+                  <wp:posOffset>66040</wp:posOffset>
+                </wp:positionV>
+                <wp:extent cx="1028700" cy="501650"/>
+                <wp:effectExtent l="0" t="0" r="19050" b="12700"/>
+                <wp:wrapNone/>
+                <wp:docPr id="3" name="Zone de texte 3"/>
+                <wp:cNvGraphicFramePr/>
+                <a:graphic xmlns:a="http://schemas.openxmlformats.org/drawingml/2006/main">
+                  <a:graphicData uri="http://schemas.microsoft.com/office/word/2010/wordprocessingShape">
+                    <wps:wsp>
+                      <wps:cNvSpPr txBox="1"/>
+                      <wps:spPr>
+                        <a:xfrm>
+                          <a:off x="0" y="0"/>
+                          <a:ext cx="1028700" cy="501650"/>
+                        </a:xfrm>
+                        <a:prstGeom prst="rect">
+                          <a:avLst/>
+                        </a:prstGeom>
+                        <a:solidFill>
+                          <a:schemeClr val="accent1">
+                            <a:lumMod val="40000"/>
+                            <a:lumOff val="60000"/>
+                          </a:schemeClr>
+                        </a:solidFill>
+                        <a:ln w="6350">
+                          <a:solidFill>
+                            <a:prstClr val="black"/>
+                          </a:solidFill>
+                        </a:ln>
+                      </wps:spPr>
+                      <wps:txbx>
+                        <w:txbxContent>
+                          <w:p>
+                            <w:pPr>
+                              <w:rPr>
+                                <w:b/>
+                                <w:bCs/>
+                              </w:rPr>
+                            </w:pPr>
+                            <w:r>
+                              <w:rPr>
+                                <w:b/>
+                                <w:bCs/>
+                              </w:rPr>
+                              <w:t>Code source</w:t>
+                            </w:r>
+                          </w:p>
+                        </w:txbxContent>
+                      </wps:txbx>
+                      <wps:bodyPr rot="0" spcFirstLastPara="0" vertOverflow="overflow" horzOverflow="overflow" vert="horz" wrap="square" lIns="91440" tIns="45720" rIns="91440" bIns="45720" numCol="1" spcCol="0" rtlCol="0" fromWordArt="0" anchor="t" anchorCtr="0" forceAA="0" compatLnSpc="1">
+                        <a:prstTxWarp prst="textNoShape">
+                          <a:avLst/>
+                        </a:prstTxWarp>
+                        <a:noAutofit/>
+                      </wps:bodyPr>
+                    </wps:wsp>
+                  </a:graphicData>
+                </a:graphic>
+              </wp:anchor>
+            </w:drawing>
+          </mc:Choice>
+          <mc:Fallback>
+            <w:pict>
+              <v:shape w14:anchorId="249B879D" id="Zone de texte 3" o:spid="_x0000_s1027" type="#_x0000_t202" style="position:absolute;left:0;text-align:left;margin-left:-5.85pt;margin-top:5.2pt;width:81pt;height:39.5pt;z-index:251659264;visibility:visible;mso-wrap-style:square;mso-wrap-distance-left:9pt;mso-wrap-distance-top:0;mso-wrap-distance-right:9pt;mso-wrap-distance-bottom:0;mso-position-horizontal:absolute;mso-position-horizontal-relative:text;mso-position-vertical:absolute;mso-position-vertical-relative:text;v-text-anchor:top" o:gfxdata="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" fillcolor="#b8cce4 [1300]" strokeweight=".5pt">
+                <v:textbox>
+                  <w:txbxContent>
+                    <w:p>
+                      <w:pPr>
+                        <w:rPr>
+                          <w:b/>
+                          <w:bCs/>
+                        </w:rPr>
+                      </w:pPr>
+                      <w:r>
+                        <w:rPr>
+                          <w:b/>
+                          <w:bCs/>
+                        </w:rPr>
+                        <w:t>Code source</w:t>
+                      </w:r>
+                    </w:p>
+                  </w:txbxContent>
+                </v:textbox>
+              </v:shape>
+            </w:pict>
+          </mc:Fallback>
+        </mc:AlternateContent>
+      </w:r>
+      <w:r>
+        <w:rPr>
+          <w:noProof/>
+        </w:rPr>
+        <mc:AlternateContent>
+          <mc:Choice Requires="wps">
+            <w:drawing>
+              <wp:anchor distT="0" distB="0" distL="114300" distR="114300" simplePos="0" relativeHeight="251663360" behindDoc="0" locked="0" layoutInCell="1" allowOverlap="1" wp14:anchorId="1BC3AC14" wp14:editId="6423511C">
+                <wp:simplePos x="0" y="0"/>
+                <wp:positionH relativeFrom="column">
+                  <wp:posOffset>4764405</wp:posOffset>
+                </wp:positionH>
+                <wp:positionV relativeFrom="paragraph">
+                  <wp:posOffset>66040</wp:posOffset>
+                </wp:positionV>
+                <wp:extent cx="1028700" cy="501650"/>
+                <wp:effectExtent l="0" t="0" r="19050" b="12700"/>
+                <wp:wrapNone/>
+                <wp:docPr id="5" name="Zone de texte 5"/>
+                <wp:cNvGraphicFramePr/>
+                <a:graphic xmlns:a="http://schemas.openxmlformats.org/drawingml/2006/main">
+                  <a:graphicData uri="http://schemas.microsoft.com/office/word/2010/wordprocessingShape">
+                    <wps:wsp>
+                      <wps:cNvSpPr txBox="1"/>
+                      <wps:spPr>
+                        <a:xfrm>
+                          <a:off x="0" y="0"/>
+                          <a:ext cx="1028700" cy="501650"/>
+                        </a:xfrm>
+                        <a:prstGeom prst="rect">
+                          <a:avLst/>
+                        </a:prstGeom>
+                        <a:solidFill>
+                          <a:schemeClr val="accent6">
+                            <a:lumMod val="40000"/>
+                            <a:lumOff val="60000"/>
+                          </a:schemeClr>
+                        </a:solidFill>
+                        <a:ln w="6350">
+                          <a:solidFill>
+                            <a:prstClr val="black"/>
+                          </a:solidFill>
+                        </a:ln>
+                      </wps:spPr>
+                      <wps:txbx>
+                        <w:txbxContent>
+                          <w:p>
+                            <w:pPr>
+                              <w:spacing w:after="0" w:line="240" w:lineRule="auto"/>
+                              <w:rPr>
+                                <w:b/>
+                                <w:bCs/>
+                              </w:rPr>
+                            </w:pPr>
+                            <w:r>
+                              <w:rPr>
+                                <w:b/>
+                                <w:bCs/>
+                              </w:rPr>
+                              <w:t>Livrable</w:t>
+                            </w:r>
+                          </w:p>
+                          <w:p>
+                            <w:pPr>
+                              <w:spacing w:after="0"/>
+                              <w:rPr>
+                                <w:b/>
+                                <w:bCs/>
+                              </w:rPr>
+                            </w:pPr>
+                            <w:r>
+                              <w:rPr>
+                                <w:b/>
+                                <w:bCs/>
+                              </w:rPr>
+                              <w:t>(Artefacts)</w:t>
+                            </w:r>
+                          </w:p>
+                        </w:txbxContent>
+                      </wps:txbx>
+                      <wps:bodyPr rot="0" spcFirstLastPara="0" vertOverflow="overflow" horzOverflow="overflow" vert="horz" wrap="square" lIns="91440" tIns="45720" rIns="91440" bIns="45720" numCol="1" spcCol="0" rtlCol="0" fromWordArt="0" anchor="t" anchorCtr="0" forceAA="0" compatLnSpc="1">
+                        <a:prstTxWarp prst="textNoShape">
+                          <a:avLst/>
+                        </a:prstTxWarp>
+                        <a:noAutofit/>
+                      </wps:bodyPr>
+                    </wps:wsp>
+                  </a:graphicData>
+                </a:graphic>
+              </wp:anchor>
+            </w:drawing>
+          </mc:Choice>
+          <mc:Fallback>
+            <w:pict>
+              <v:shape w14:anchorId="1BC3AC14" id="Zone de texte 5" o:spid="_x0000_s1028" type="#_x0000_t202" style="position:absolute;left:0;text-align:left;margin-left:375.15pt;margin-top:5.2pt;width:81pt;height:39.5pt;z-index:251663360;visibility:visible;mso-wrap-style:square;mso-wrap-distance-left:9pt;mso-wrap-distance-top:0;mso-wrap-distance-right:9pt;mso-wrap-distance-bottom:0;mso-position-horizontal:absolute;mso-position-horizontal-relative:text;mso-position-vertical:absolute;mso-position-vertical-relative:text;v-text-anchor:top" o:gfxdata="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" fillcolor="#fbd4b4 [1305]" strokeweight=".5pt">
+                <v:textbox>
+                  <w:txbxContent>
+                    <w:p>
+                      <w:pPr>
+                        <w:spacing w:after="0" w:line="240" w:lineRule="auto"/>
+                        <w:rPr>
+                          <w:b/>
+                          <w:bCs/>
+                        </w:rPr>
+                      </w:pPr>
+                      <w:r>
+                        <w:rPr>
+                          <w:b/>
+                          <w:bCs/>
+                        </w:rPr>
+                        <w:t>Livrable</w:t>
+                      </w:r>
+                    </w:p>
+                    <w:p>
+                      <w:pPr>
+                        <w:spacing w:after="0"/>
+                        <w:rPr>
+                          <w:b/>
+                          <w:bCs/>
+                        </w:rPr>
+                      </w:pPr>
+                      <w:r>
+                        <w:rPr>
+                          <w:b/>
+                          <w:bCs/>
+                        </w:rPr>
+                        <w:t>(Artefacts)</w:t>
+                      </w:r>
+                    </w:p>
+                  </w:txbxContent>
+                </v:textbox>
+              </v:shape>
+            </w:pict>
+          </mc:Fallback>
+        </mc:AlternateContent>
+      </w:r>
+    </w:p>
+    <w:p>
+      <w:pPr>
+        <w:jc w:val="both"/>
+      </w:pPr>
+      <w:r>
+        <w:rPr>
+          <w:noProof/>
+        </w:rPr>
+        <mc:AlternateContent>
+          <mc:Choice Requires="wps">
+            <w:drawing>
+              <wp:anchor distT="0" distB="0" distL="114300" distR="114300" simplePos="0" relativeHeight="251667456" behindDoc="0" locked="0" layoutInCell="1" allowOverlap="1" wp14:anchorId="30B0E61E" wp14:editId="4F1664A3">
+                <wp:simplePos x="0" y="0"/>
+                <wp:positionH relativeFrom="column">
+                  <wp:posOffset>2687954</wp:posOffset>
+                </wp:positionH>
+                <wp:positionV relativeFrom="paragraph">
+                  <wp:posOffset>281940</wp:posOffset>
+                </wp:positionV>
+                <wp:extent cx="45719" cy="812800"/>
+                <wp:effectExtent l="76200" t="38100" r="50165" b="63500"/>
+                <wp:wrapNone/>
+                <wp:docPr id="8" name="Connecteur droit avec flèche 8"/>
+                <wp:cNvGraphicFramePr/>
+                <a:graphic xmlns:a="http://schemas.openxmlformats.org/drawingml/2006/main">
+                  <a:graphicData uri="http://schemas.microsoft.com/office/word/2010/wordprocessingShape">
+                    <wps:wsp>
+                      <wps:cNvCnPr/>
+                      <wps:spPr>
+                        <a:xfrm>
+                          <a:off x="0" y="0"/>
+                          <a:ext cx="45719" cy="812800"/>
+                        </a:xfrm>
+                        <a:prstGeom prst="straightConnector1">
+                          <a:avLst/>
+                        </a:prstGeom>
+                        <a:ln>
+                          <a:headEnd type="triangle"/>
+                          <a:tailEnd type="triangle"/>
+                        </a:ln>
+                      </wps:spPr>
+                      <wps:style>
+                        <a:lnRef idx="1">
+                          <a:schemeClr val="accent1"/>
+                        </a:lnRef>
+                        <a:fillRef idx="0">
+                          <a:schemeClr val="accent1"/>
+                        </a:fillRef>
+                        <a:effectRef idx="0">
+                          <a:schemeClr val="accent1"/>
+                        </a:effectRef>
+                        <a:fontRef idx="minor">
+                          <a:schemeClr val="tx1"/>
+                        </a:fontRef>
+                      </wps:style>
+                      <wps:bodyPr/>
+                    </wps:wsp>
+                  </a:graphicData>
+                </a:graphic>
+                <wp14:sizeRelH relativeFrom="margin">
+                  <wp14:pctWidth>0</wp14:pctWidth>
+                </wp14:sizeRelH>
+                <wp14:sizeRelV relativeFrom="margin">
+                  <wp14:pctHeight>0</wp14:pctHeight>
+                </wp14:sizeRelV>
+              </wp:anchor>
+            </w:drawing>
+          </mc:Choice>
+          <mc:Fallback>
+            <w:pict>
+              <v:shapetype w14:anchorId="6E65EA2C" id="_x0000_t32" coordsize="21600,21600" o:spt="32" o:oned="t" path="m,l21600,21600e" filled="f">
+                <v:path arrowok="t" fillok="f" o:connecttype="none"/>
+                <o:lock v:ext="edit" shapetype="t"/>
+              </v:shapetype>
+              <v:shape id="Connecteur droit avec flèche 8" o:spid="_x0000_s1026" type="#_x0000_t32" style="position:absolute;margin-left:211.65pt;margin-top:22.2pt;width:3.6pt;height:64pt;z-index:251667456;visibility:visible;mso-wrap-style:square;mso-width-percent:0;mso-height-percent:0;mso-wrap-distance-left:9pt;mso-wrap-distance-top:0;mso-wrap-distance-right:9pt;mso-wrap-distance-bottom:0;mso-position-horizontal:absolute;mso-position-horizontal-relative:text;mso-position-vertical:absolute;mso-position-vertical-relative:text;mso-width-percent:0;mso-height-percent:0;mso-width-relative:margin;mso-height-relative:margin" o:gfxdata="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" strokecolor="#4579b8 [3044]">
+                <v:stroke startarrow="block" endarrow="block"/>
+              </v:shape>
+            </w:pict>
+          </mc:Fallback>
+        </mc:AlternateContent>
+      </w:r>
+      <w:r>
+        <w:rPr>
+          <w:noProof/>
+        </w:rPr>
+        <mc:AlternateContent>
+          <mc:Choice Requires="wps">
+            <w:drawing>
+              <wp:anchor distT="0" distB="0" distL="114300" distR="114300" simplePos="0" relativeHeight="251666432" behindDoc="0" locked="0" layoutInCell="1" allowOverlap="1" wp14:anchorId="2A098CC3" wp14:editId="277B42E4">
+                <wp:simplePos x="0" y="0"/>
+                <wp:positionH relativeFrom="column">
+                  <wp:posOffset>3259455</wp:posOffset>
+                </wp:positionH>
+                <wp:positionV relativeFrom="paragraph">
+                  <wp:posOffset>59690</wp:posOffset>
+                </wp:positionV>
+                <wp:extent cx="1524000" cy="45719"/>
+                <wp:effectExtent l="0" t="76200" r="0" b="50165"/>
+                <wp:wrapNone/>
+                <wp:docPr id="7" name="Connecteur droit avec flèche 7"/>
+                <wp:cNvGraphicFramePr/>
+                <a:graphic xmlns:a="http://schemas.openxmlformats.org/drawingml/2006/main">
+                  <a:graphicData uri="http://schemas.microsoft.com/office/word/2010/wordprocessingShape">
+                    <wps:wsp>
+                      <wps:cNvCnPr/>
+                      <wps:spPr>
+                        <a:xfrm flipV="1">
+                          <a:off x="0" y="0"/>
+                          <a:ext cx="1524000" cy="45719"/>
+                        </a:xfrm>
+                        <a:prstGeom prst="straightConnector1">
+                          <a:avLst/>
+                        </a:prstGeom>
+                        <a:ln>
+                          <a:tailEnd type="triangle"/>
+                        </a:ln>
+                      </wps:spPr>
+                      <wps:style>
+                        <a:lnRef idx="1">
+                          <a:schemeClr val="dk1"/>
+                        </a:lnRef>
+                        <a:fillRef idx="0">
+                          <a:schemeClr val="dk1"/>
+                        </a:fillRef>
+                        <a:effectRef idx="0">
+                          <a:schemeClr val="dk1"/>
+                        </a:effectRef>
+                        <a:fontRef idx="minor">
+                          <a:schemeClr val="tx1"/>
+                        </a:fontRef>
+                      </wps:style>
+                      <wps:bodyPr/>
+                    </wps:wsp>
+                  </a:graphicData>
+                </a:graphic>
+                <wp14:sizeRelH relativeFrom="margin">
+                  <wp14:pctWidth>0</wp14:pctWidth>
+                </wp14:sizeRelH>
+                <wp14:sizeRelV relativeFrom="margin">
+                  <wp14:pctHeight>0</wp14:pctHeight>
+                </wp14:sizeRelV>
+              </wp:anchor>
+            </w:drawing>
+          </mc:Choice>
+          <mc:Fallback>
+            <w:pict>
+              <v:shape w14:anchorId="4D6CC79A" id="Connecteur droit avec flèche 7" o:spid="_x0000_s1026" type="#_x0000_t32" style="position:absolute;margin-left:256.65pt;margin-top:4.7pt;width:120pt;height:3.6pt;flip:y;z-index:251666432;visibility:visible;mso-wrap-style:square;mso-width-percent:0;mso-height-percent:0;mso-wrap-distance-left:9pt;mso-wrap-distance-top:0;mso-wrap-distance-right:9pt;mso-wrap-distance-bottom:0;mso-position-horizontal:absolute;mso-position-horizontal-relative:text;mso-position-vertical:absolute;mso-position-vertical-relative:text;mso-width-percent:0;mso-height-percent:0;mso-width-relative:margin;mso-height-relative:margin" o:gfxdata="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" strokecolor="black [3040]">
+                <v:stroke endarrow="block"/>
+              </v:shape>
+            </w:pict>
+          </mc:Fallback>
+        </mc:AlternateContent>
+      </w:r>
+      <w:r>
+        <w:rPr>
+          <w:noProof/>
+        </w:rPr>
+        <mc:AlternateContent>
+          <mc:Choice Requires="wps">
+            <w:drawing>
+              <wp:anchor distT="0" distB="0" distL="114300" distR="114300" simplePos="0" relativeHeight="251664384" behindDoc="0" locked="0" layoutInCell="1" allowOverlap="1" wp14:anchorId="1DA1535C" wp14:editId="4E29817B">
+                <wp:simplePos x="0" y="0"/>
+                <wp:positionH relativeFrom="column">
+                  <wp:posOffset>960755</wp:posOffset>
+                </wp:positionH>
+                <wp:positionV relativeFrom="paragraph">
+                  <wp:posOffset>66040</wp:posOffset>
+                </wp:positionV>
+                <wp:extent cx="1250950" cy="0"/>
+                <wp:effectExtent l="0" t="76200" r="25400" b="95250"/>
+                <wp:wrapNone/>
+                <wp:docPr id="6" name="Connecteur droit avec flèche 6"/>
+                <wp:cNvGraphicFramePr/>
+                <a:graphic xmlns:a="http://schemas.openxmlformats.org/drawingml/2006/main">
+                  <a:graphicData uri="http://schemas.microsoft.com/office/word/2010/wordprocessingShape">
+                    <wps:wsp>
+                      <wps:cNvCnPr/>
+                      <wps:spPr>
+                        <a:xfrm>
+                          <a:off x="0" y="0"/>
+                          <a:ext cx="1250950" cy="0"/>
+                        </a:xfrm>
+                        <a:prstGeom prst="straightConnector1">
+                          <a:avLst/>
+                        </a:prstGeom>
+                        <a:ln>
+                          <a:tailEnd type="triangle"/>
+                        </a:ln>
+                      </wps:spPr>
+                      <wps:style>
+                        <a:lnRef idx="1">
+                          <a:schemeClr val="dk1"/>
+                        </a:lnRef>
+                        <a:fillRef idx="0">
+                          <a:schemeClr val="dk1"/>
+                        </a:fillRef>
+                        <a:effectRef idx="0">
+                          <a:schemeClr val="dk1"/>
+                        </a:effectRef>
+                        <a:fontRef idx="minor">
+                          <a:schemeClr val="tx1"/>
+                        </a:fontRef>
+                      </wps:style>
+                      <wps:bodyPr/>
+                    </wps:wsp>
+                  </a:graphicData>
+                </a:graphic>
+              </wp:anchor>
+            </w:drawing>
+          </mc:Choice>
+          <mc:Fallback>
+            <w:pict>
+              <v:shape w14:anchorId="28780CD2" id="Connecteur droit avec flèche 6" o:spid="_x0000_s1026" type="#_x0000_t32" style="position:absolute;margin-left:75.65pt;margin-top:5.2pt;width:98.5pt;height:0;z-index:251664384;visibility:visible;mso-wrap-style:square;mso-wrap-distance-left:9pt;mso-wrap-distance-top:0;mso-wrap-distance-right:9pt;mso-wrap-distance-bottom:0;mso-position-horizontal:absolute;mso-position-horizontal-relative:text;mso-position-vertical:absolute;mso-position-vertical-relative:text" o:gfxdata="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" strokecolor="black [3040]">
+                <v:stroke endarrow="block"/>
+              </v:shape>
+            </w:pict>
+          </mc:Fallback>
+        </mc:AlternateContent>
+      </w:r>
+    </w:p>
+    <w:p>
+      <w:pPr>
+        <w:jc w:val="both"/>
+      </w:pPr>
+    </w:p>
+    <w:p>
+      <w:pPr>
+        <w:jc w:val="both"/>
+      </w:pPr>
+    </w:p>
+    <w:p>
+      <w:pPr>
+        <w:jc w:val="both"/>
+      </w:pPr>
+      <w:r>
+        <w:rPr>
+          <w:noProof/>
+        </w:rPr>
+        <mc:AlternateContent>
+          <mc:Choice Requires="wps">
+            <w:drawing>
+              <wp:anchor distT="0" distB="0" distL="114300" distR="114300" simplePos="0" relativeHeight="251668480" behindDoc="0" locked="0" layoutInCell="1" allowOverlap="1" wp14:anchorId="5FF06AE3" wp14:editId="49E9A909">
+                <wp:simplePos x="0" y="0"/>
+                <wp:positionH relativeFrom="column">
+                  <wp:posOffset>490855</wp:posOffset>
+                </wp:positionH>
+                <wp:positionV relativeFrom="paragraph">
+                  <wp:posOffset>206375</wp:posOffset>
+                </wp:positionV>
+                <wp:extent cx="5619750" cy="1581150"/>
+                <wp:effectExtent l="0" t="0" r="19050" b="19050"/>
+                <wp:wrapNone/>
+                <wp:docPr id="9" name="Zone de texte 9"/>
+                <wp:cNvGraphicFramePr/>
+                <a:graphic xmlns:a="http://schemas.openxmlformats.org/drawingml/2006/main">
+                  <a:graphicData uri="http://schemas.microsoft.com/office/word/2010/wordprocessingShape">
+                    <wps:wsp>
+                      <wps:cNvSpPr txBox="1"/>
+                      <wps:spPr>
+                        <a:xfrm>
+                          <a:off x="0" y="0"/>
+                          <a:ext cx="5619750" cy="1581150"/>
+                        </a:xfrm>
+                        <a:prstGeom prst="rect">
+                          <a:avLst/>
+                        </a:prstGeom>
+                        <a:solidFill>
+                          <a:schemeClr val="bg1">
+                            <a:lumMod val="85000"/>
+                          </a:schemeClr>
+                        </a:solidFill>
+                        <a:ln w="6350">
+                          <a:solidFill>
+                            <a:prstClr val="black"/>
+                          </a:solidFill>
+                        </a:ln>
+                      </wps:spPr>
+                      <wps:txbx>
+                        <w:txbxContent>
+                          <w:p>
+                            <w:pPr>
+                              <w:pStyle w:val="Paragraphedeliste"/>
+                              <w:numPr>
+                                <w:ilvl w:val="0"/>
+                                <w:numId w:val="6"/>
+                              </w:numPr>
+                            </w:pPr>
+                            <w:r>
+                              <w:t>Générer les sources</w:t>
+                            </w:r>
+                          </w:p>
+                          <w:p>
+                            <w:pPr>
+                              <w:pStyle w:val="Paragraphedeliste"/>
+                              <w:numPr>
+                                <w:ilvl w:val="0"/>
+                                <w:numId w:val="6"/>
+                              </w:numPr>
+                            </w:pPr>
+                            <w:r>
+                              <w:t>Traiter et valider les sources</w:t>
+                            </w:r>
+                          </w:p>
+                          <w:p>
+                            <w:pPr>
+                              <w:pStyle w:val="Paragraphedeliste"/>
+                              <w:numPr>
+                                <w:ilvl w:val="0"/>
+                                <w:numId w:val="6"/>
+                              </w:numPr>
+                            </w:pPr>
+                            <w:r>
+                              <w:t>Test</w:t>
+                            </w:r>
+                          </w:p>
+                          <w:p>
+                            <w:pPr>
+                              <w:pStyle w:val="Paragraphedeliste"/>
+                              <w:numPr>
+                                <w:ilvl w:val="0"/>
+                                <w:numId w:val="6"/>
+                              </w:numPr>
+                            </w:pPr>
+                            <w:r>
+                              <w:t>Test compile</w:t>
+                            </w:r>
+                          </w:p>
+                          <w:p>
+                            <w:pPr>
+                              <w:pStyle w:val="Paragraphedeliste"/>
+                              <w:numPr>
+                                <w:ilvl w:val="0"/>
+                                <w:numId w:val="6"/>
+                              </w:numPr>
+                            </w:pPr>
+                            <w:r>
+                              <w:t>Compile</w:t>
+                            </w:r>
+                          </w:p>
+                          <w:p>
+                            <w:pPr>
+                              <w:pStyle w:val="Paragraphedeliste"/>
+                              <w:numPr>
+                                <w:ilvl w:val="0"/>
+                                <w:numId w:val="6"/>
+                              </w:numPr>
+                            </w:pPr>
+                            <w:r>
+                              <w:t>Pac</w:t>
+                            </w:r>
+                            <w:r>
+                              <w:t>ka</w:t>
+                            </w:r>
+                            <w:r>
+                              <w:t>ging</w:t>
+                            </w:r>
+                          </w:p>
+                          <w:p>
+                            <w:pPr>
+                              <w:pStyle w:val="Paragraphedeliste"/>
+                              <w:numPr>
+                                <w:ilvl w:val="0"/>
+                                <w:numId w:val="6"/>
+                              </w:numPr>
+                            </w:pPr>
+                            <w:r>
+                              <w:t>Integration-test</w:t>
+                            </w:r>
+                          </w:p>
+                          <w:p>
+                            <w:pPr>
+                              <w:pStyle w:val="Paragraphedeliste"/>
+                              <w:numPr>
+                                <w:ilvl w:val="0"/>
+                                <w:numId w:val="6"/>
+                              </w:numPr>
+                            </w:pPr>
+                            <w:r>
+                              <w:t>Process ressources</w:t>
+                            </w:r>
+                          </w:p>
+                        </w:txbxContent>
+                      </wps:txbx>
+                      <wps:bodyPr rot="0" spcFirstLastPara="0" vertOverflow="overflow" horzOverflow="overflow" vert="horz" wrap="square" lIns="91440" tIns="45720" rIns="91440" bIns="45720" numCol="1" spcCol="0" rtlCol="0" fromWordArt="0" anchor="t" anchorCtr="0" forceAA="0" compatLnSpc="1">
+                        <a:prstTxWarp prst="textNoShape">
+                          <a:avLst/>
+                        </a:prstTxWarp>
+                        <a:noAutofit/>
+                      </wps:bodyPr>
+                    </wps:wsp>
+                  </a:graphicData>
+                </a:graphic>
+                <wp14:sizeRelH relativeFrom="margin">
+                  <wp14:pctWidth>0</wp14:pctWidth>
+                </wp14:sizeRelH>
+                <wp14:sizeRelV relativeFrom="margin">
+                  <wp14:pctHeight>0</wp14:pctHeight>
+                </wp14:sizeRelV>
+              </wp:anchor>
+            </w:drawing>
+          </mc:Choice>
+          <mc:Fallback>
+            <w:pict>
+              <v:shape w14:anchorId="5FF06AE3" id="Zone de texte 9" o:spid="_x0000_s1029" type="#_x0000_t202" style="position:absolute;left:0;text-align:left;margin-left:38.65pt;margin-top:16.25pt;width:442.5pt;height:124.5pt;z-index:251668480;visibility:visible;mso-wrap-style:square;mso-width-percent:0;mso-height-percent:0;mso-wrap-distance-left:9pt;mso-wrap-distance-top:0;mso-wrap-distance-right:9pt;mso-wrap-distance-bottom:0;mso-position-horizontal:absolute;mso-position-horizontal-relative:text;mso-position-vertical:absolute;mso-position-vertical-relative:text;mso-width-percent:0;mso-height-percent:0;mso-width-relative:margin;mso-height-relative:margin;v-text-anchor:top" o:gfxdata="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" fillcolor="#d8d8d8 [2732]" strokeweight=".5pt">
+                <v:textbox>
+                  <w:txbxContent>
+                    <w:p>
+                      <w:pPr>
+                        <w:pStyle w:val="Paragraphedeliste"/>
+                        <w:numPr>
+                          <w:ilvl w:val="0"/>
+                          <w:numId w:val="6"/>
+                        </w:numPr>
+                      </w:pPr>
+                      <w:r>
+                        <w:t>Générer les sources</w:t>
+                      </w:r>
+                    </w:p>
+                    <w:p>
+                      <w:pPr>
+                        <w:pStyle w:val="Paragraphedeliste"/>
+                        <w:numPr>
+                          <w:ilvl w:val="0"/>
+                          <w:numId w:val="6"/>
+                        </w:numPr>
+                      </w:pPr>
+                      <w:r>
+                        <w:t>Traiter et valider les sources</w:t>
+                      </w:r>
+                    </w:p>
+                    <w:p>
+                      <w:pPr>
+                        <w:pStyle w:val="Paragraphedeliste"/>
+                        <w:numPr>
+                          <w:ilvl w:val="0"/>
+                          <w:numId w:val="6"/>
+                        </w:numPr>
+                      </w:pPr>
+                      <w:r>
+                        <w:t>Test</w:t>
+                      </w:r>
+                    </w:p>
+                    <w:p>
+                      <w:pPr>
+                        <w:pStyle w:val="Paragraphedeliste"/>
+                        <w:numPr>
+                          <w:ilvl w:val="0"/>
+                          <w:numId w:val="6"/>
+                        </w:numPr>
+                      </w:pPr>
+                      <w:r>
+                        <w:t>Test compile</w:t>
+                      </w:r>
+                    </w:p>
+                    <w:p>
+                      <w:pPr>
+                        <w:pStyle w:val="Paragraphedeliste"/>
+                        <w:numPr>
+                          <w:ilvl w:val="0"/>
+                          <w:numId w:val="6"/>
+                        </w:numPr>
+                      </w:pPr>
+                      <w:r>
+                        <w:t>Compile</w:t>
+                      </w:r>
+                    </w:p>
+                    <w:p>
+                      <w:pPr>
+                        <w:pStyle w:val="Paragraphedeliste"/>
+                        <w:numPr>
+                          <w:ilvl w:val="0"/>
+                          <w:numId w:val="6"/>
+                        </w:numPr>
+                      </w:pPr>
+                      <w:r>
+                        <w:t>Pac</w:t>
+                      </w:r>
+                      <w:r>
+                        <w:t>ka</w:t>
+                      </w:r>
+                      <w:r>
+                        <w:t>ging</w:t>
+                      </w:r>
+                    </w:p>
+                    <w:p>
+                      <w:pPr>
+                        <w:pStyle w:val="Paragraphedeliste"/>
+                        <w:numPr>
+                          <w:ilvl w:val="0"/>
+                          <w:numId w:val="6"/>
+                        </w:numPr>
+                      </w:pPr>
+                      <w:r>
+                        <w:t>Integration-test</w:t>
+                      </w:r>
+                    </w:p>
+                    <w:p>
+                      <w:pPr>
+                        <w:pStyle w:val="Paragraphedeliste"/>
+                        <w:numPr>
+                          <w:ilvl w:val="0"/>
+                          <w:numId w:val="6"/>
+                        </w:numPr>
+                      </w:pPr>
+                      <w:r>
+                        <w:t>Process ressources</w:t>
+                      </w:r>
+                    </w:p>
+                  </w:txbxContent>
+                </v:textbox>
+              </v:shape>
+            </w:pict>
+          </mc:Fallback>
+        </mc:AlternateContent>
+      </w:r>
+    </w:p>
+    <w:p>
+      <w:pPr>
+        <w:jc w:val="both"/>
+      </w:pPr>
+    </w:p>
+    <w:p>
+      <w:pPr>
+        <w:jc w:val="both"/>
+      </w:pPr>
+    </w:p>
+    <w:p>
+      <w:pPr>
+        <w:jc w:val="both"/>
+      </w:pPr>
+    </w:p>
+    <w:p>
+      <w:pPr>
+        <w:jc w:val="both"/>
+      </w:pPr>
+    </w:p>
+    <w:p>
+      <w:pPr>
+        <w:jc w:val="both"/>
+      </w:pPr>
+    </w:p>
+    <w:p>
+      <w:pPr>
+        <w:jc w:val="both"/>
+      </w:pPr>
+    </w:p>
+    <w:p>
+      <w:pPr>
+        <w:jc w:val="both"/>
+      </w:pPr>
+      <w:r>
+        <w:t xml:space="preserve">Les principales </w:t>
+      </w:r>
+      <w:r>
+        <w:rPr>
+          <w:b/>
+          <w:bCs/>
+        </w:rPr>
+        <w:t>phases</w:t>
+      </w:r>
+      <w:r>
+        <w:t xml:space="preserve"> dans Maven sont :</w:t>
+      </w:r>
+    </w:p>
+    <w:p>
+      <w:pPr>
+        <w:pStyle w:val="Paragraphedeliste"/>
+        <w:numPr>
+          <w:ilvl w:val="0"/>
+          <w:numId w:val="5"/>
+        </w:numPr>
+        <w:jc w:val="both"/>
+      </w:pPr>
+      <w:r>
+        <w:rPr>
+          <w:b/>
+          <w:bCs/>
+        </w:rPr>
+        <w:t>Compile</w:t>
+      </w:r>
+      <w:r>
+        <w:t xml:space="preserve"> : compilation du code source du projet</w:t>
+      </w:r>
+    </w:p>
+    <w:p>
+      <w:pPr>
+        <w:pStyle w:val="Paragraphedeliste"/>
+        <w:numPr>
+          <w:ilvl w:val="0"/>
+          <w:numId w:val="5"/>
+        </w:numPr>
+        <w:jc w:val="both"/>
+      </w:pPr>
+      <w:r>
+        <w:rPr>
+          <w:b/>
+          <w:bCs/>
+        </w:rPr>
+        <w:t>Test</w:t>
+      </w:r>
+      <w:r>
+        <w:t xml:space="preserve"> : compilation du code source des tests et exécution des tests</w:t>
+      </w:r>
+    </w:p>
+    <w:p>
+      <w:pPr>
+        <w:pStyle w:val="Paragraphedeliste"/>
+        <w:numPr>
+          <w:ilvl w:val="0"/>
+          <w:numId w:val="5"/>
+        </w:numPr>
+        <w:jc w:val="both"/>
+      </w:pPr>
+      <w:r>
+        <w:rPr>
+          <w:b/>
+          <w:bCs/>
+        </w:rPr>
+        <w:t>Package</w:t>
+      </w:r>
+      <w:r>
+        <w:t xml:space="preserve"> : construction du livrable (pour une application Web, il s’agit de l’archive WAR)</w:t>
+      </w:r>
+    </w:p>
+    <w:p>
+      <w:pPr>
+        <w:jc w:val="both"/>
+      </w:pPr>
+    </w:p>
+    <w:bookmarkEnd w:id="0"/>
+    <w:p>
+      <w:pPr>
+        <w:pStyle w:val="Titre1"/>
+      </w:pPr>
+      <w:r>
+        <w:t> </w:t>
+      </w:r>
+      <w:bookmarkStart w:id="2" w:name="_Toc102840209"/>
+      <w:r>
+        <w:t>: LE FICHIER POM</w:t>
+      </w:r>
+      <w:r>
+        <w:t xml:space="preserve"> (Project Object Model)</w:t>
+      </w:r>
       <w:bookmarkEnd w:id="2"/>
     </w:p>
     <w:p>
+      <w:r>
+        <w:t xml:space="preserve">Connaitre maven </w:t>
+      </w:r>
+      <w:r>
+        <w:sym w:font="Wingdings" w:char="F0E8"/>
+      </w:r>
+      <w:r>
+        <w:t xml:space="preserve"> connaitre les différentes sections du fichier POM</w:t>
+      </w:r>
+    </w:p>
+    <w:p>
+      <w:r>
+        <w:t>Le fichier Pom est un fichier XML, qui se trouve dans la racine du projet .</w:t>
+      </w:r>
+    </w:p>
+    <w:p>
+      <w:r>
+        <w:lastRenderedPageBreak/>
+        <w:t>A la création d’un projet maven ce fichier POM est vide.</w:t>
+      </w:r>
+    </w:p>
+    <w:p/>
+    <w:p/>
+    <w:p>
+      <w:pPr>
+        <w:keepNext/>
+        <w:jc w:val="center"/>
+      </w:pPr>
+      <w:r>
+        <w:rPr>
+          <w:noProof/>
+        </w:rPr>
+        <w:drawing>
+          <wp:inline distT="0" distB="0" distL="0" distR="0" wp14:anchorId="02BF2A83" wp14:editId="194E99BB">
+            <wp:extent cx="5188217" cy="3740342"/>
+            <wp:effectExtent l="19050" t="19050" r="12700" b="12700"/>
+            <wp:docPr id="10" name="Image 10"/>
+            <wp:cNvGraphicFramePr>
+              <a:graphicFrameLocks xmlns:a="http://schemas.openxmlformats.org/drawingml/2006/main" noChangeAspect="1"/>
+            </wp:cNvGraphicFramePr>
+            <a:graphic xmlns:a="http://schemas.openxmlformats.org/drawingml/2006/main">
+              <a:graphicData uri="http://schemas.openxmlformats.org/drawingml/2006/picture">
+                <pic:pic xmlns:pic="http://schemas.openxmlformats.org/drawingml/2006/picture">
+                  <pic:nvPicPr>
+                    <pic:cNvPr id="1" name=""/>
+                    <pic:cNvPicPr/>
+                  </pic:nvPicPr>
+                  <pic:blipFill>
+                    <a:blip r:embed="rId8"/>
+                    <a:stretch>
+                      <a:fillRect/>
+                    </a:stretch>
+                  </pic:blipFill>
+                  <pic:spPr>
+                    <a:xfrm>
+                      <a:off x="0" y="0"/>
+                      <a:ext cx="5188217" cy="3740342"/>
+                    </a:xfrm>
+                    <a:prstGeom prst="rect">
+                      <a:avLst/>
+                    </a:prstGeom>
+                    <a:ln>
+                      <a:solidFill>
+                        <a:schemeClr val="tx1"/>
+                      </a:solidFill>
+                    </a:ln>
+                  </pic:spPr>
+                </pic:pic>
+              </a:graphicData>
+            </a:graphic>
+          </wp:inline>
+        </w:drawing>
+      </w:r>
+    </w:p>
+    <w:p>
+      <w:pPr>
+        <w:pStyle w:val="Lgende"/>
+        <w:jc w:val="center"/>
+      </w:pPr>
+      <w:r>
+        <w:t xml:space="preserve">Figure </w:t>
+      </w:r>
+      <w:fldSimple w:instr=" SEQ Figure \* ARABIC ">
+        <w:r>
+          <w:rPr>
+            <w:noProof/>
+          </w:rPr>
+          <w:t>1</w:t>
+        </w:r>
+      </w:fldSimple>
+      <w:r>
+        <w:t>: Exemple de fichier POM</w:t>
+      </w:r>
+    </w:p>
+    <w:p>
       <w:pPr>
         <w:pStyle w:val="Titre2"/>
       </w:pPr>
-      <w:bookmarkStart w:id="3" w:name="_Toc91001282"/>
-      <w:r>
-        <w:t>Titre</w:t>
-      </w:r>
-      <w:r>
-        <w:t xml:space="preserve"> 2</w:t>
+      <w:bookmarkStart w:id="3" w:name="_Toc102840210"/>
+      <w:r>
+        <w:t>1-Le Bloc « En-Tête » du fichier POM :</w:t>
       </w:r>
       <w:bookmarkEnd w:id="3"/>
+    </w:p>
+    <w:p>
+      <w:pPr>
+        <w:keepNext/>
+        <w:jc w:val="center"/>
+      </w:pPr>
+      <w:r>
+        <w:rPr>
+          <w:noProof/>
+        </w:rPr>
+        <w:drawing>
+          <wp:inline distT="0" distB="0" distL="0" distR="0" wp14:anchorId="15F93B3A" wp14:editId="612CA234">
+            <wp:extent cx="5029200" cy="1111250"/>
+            <wp:effectExtent l="19050" t="19050" r="19050" b="12700"/>
+            <wp:docPr id="11" name="Image 11"/>
+            <wp:cNvGraphicFramePr>
+              <a:graphicFrameLocks xmlns:a="http://schemas.openxmlformats.org/drawingml/2006/main" noChangeAspect="1"/>
+            </wp:cNvGraphicFramePr>
+            <a:graphic xmlns:a="http://schemas.openxmlformats.org/drawingml/2006/main">
+              <a:graphicData uri="http://schemas.openxmlformats.org/drawingml/2006/picture">
+                <pic:pic xmlns:pic="http://schemas.openxmlformats.org/drawingml/2006/picture">
+                  <pic:nvPicPr>
+                    <pic:cNvPr id="0" name="Picture 2"/>
+                    <pic:cNvPicPr>
+                      <a:picLocks noChangeAspect="1" noChangeArrowheads="1"/>
+                    </pic:cNvPicPr>
+                  </pic:nvPicPr>
+                  <pic:blipFill>
+                    <a:blip r:embed="rId9">
+                      <a:extLst>
+                        <a:ext uri="{28A0092B-C50C-407E-A947-70E740481C1C}">
+                          <a14:useLocalDpi xmlns:a14="http://schemas.microsoft.com/office/drawing/2010/main" val="0"/>
+                        </a:ext>
+                      </a:extLst>
+                    </a:blip>
+                    <a:srcRect/>
+                    <a:stretch>
+                      <a:fillRect/>
+                    </a:stretch>
+                  </pic:blipFill>
+                  <pic:spPr bwMode="auto">
+                    <a:xfrm>
+                      <a:off x="0" y="0"/>
+                      <a:ext cx="5029200" cy="1111250"/>
+                    </a:xfrm>
+                    <a:prstGeom prst="rect">
+                      <a:avLst/>
+                    </a:prstGeom>
+                    <a:noFill/>
+                    <a:ln>
+                      <a:solidFill>
+                        <a:schemeClr val="tx1"/>
+                      </a:solidFill>
+                    </a:ln>
+                  </pic:spPr>
+                </pic:pic>
+              </a:graphicData>
+            </a:graphic>
+          </wp:inline>
+        </w:drawing>
+      </w:r>
+    </w:p>
+    <w:p>
+      <w:pPr>
+        <w:pStyle w:val="Lgende"/>
+        <w:jc w:val="center"/>
+      </w:pPr>
+      <w:r>
+        <w:t xml:space="preserve">Figure </w:t>
+      </w:r>
+      <w:fldSimple w:instr=" SEQ Figure \* ARABIC ">
+        <w:r>
+          <w:rPr>
+            <w:noProof/>
+          </w:rPr>
+          <w:t>2</w:t>
+        </w:r>
+      </w:fldSimple>
+      <w:r>
+        <w:t>: L'entête d'un fichier POM</w:t>
+      </w:r>
+    </w:p>
+    <w:p>
+      <w:pPr>
+        <w:pStyle w:val="Paragraphedeliste"/>
+        <w:numPr>
+          <w:ilvl w:val="0"/>
+          <w:numId w:val="7"/>
+        </w:numPr>
+        <w:jc w:val="both"/>
+      </w:pPr>
+      <w:r>
+        <w:t xml:space="preserve">L'élément </w:t>
+      </w:r>
+      <w:r>
+        <w:rPr>
+          <w:b/>
+          <w:bCs/>
+        </w:rPr>
+        <w:t>modelVersion</w:t>
+      </w:r>
+      <w:r>
+        <w:t xml:space="preserve"> permet de savoir quelle version de la structure de données « modèle de projet » est représentée dans le fichier XML. « 4.0.0 »</w:t>
+      </w:r>
+      <w:r>
+        <w:t>.</w:t>
+      </w:r>
+    </w:p>
+    <w:p>
+      <w:pPr>
+        <w:pStyle w:val="Paragraphedeliste"/>
+        <w:numPr>
+          <w:ilvl w:val="0"/>
+          <w:numId w:val="7"/>
+        </w:numPr>
+        <w:jc w:val="both"/>
+      </w:pPr>
+      <w:r>
+        <w:t xml:space="preserve">L'identifiant de groupe </w:t>
+      </w:r>
+      <w:r>
+        <w:rPr>
+          <w:b/>
+          <w:bCs/>
+        </w:rPr>
+        <w:t>(groupId)</w:t>
+      </w:r>
+      <w:r>
+        <w:t xml:space="preserve"> permet de connaître l'organisation, l'entreprise, l'entité ou la communauté qui gère le projet. Par convention, on utilise le nom de domaine Internet inversé, selon la même logique que celle généralement recommandée pour les noms de package Java.</w:t>
+      </w:r>
+    </w:p>
+    <w:p>
+      <w:pPr>
+        <w:pStyle w:val="Paragraphedeliste"/>
+        <w:numPr>
+          <w:ilvl w:val="0"/>
+          <w:numId w:val="7"/>
+        </w:numPr>
+        <w:jc w:val="both"/>
+      </w:pPr>
+      <w:r>
+        <w:lastRenderedPageBreak/>
+        <w:t>Enfin, on précise quelle version du projet est considérée. La plupart des projets utilisent la formule &lt;</w:t>
+      </w:r>
+      <w:r>
+        <w:rPr>
+          <w:b/>
+          <w:bCs/>
+        </w:rPr>
+        <w:t>Version</w:t>
+      </w:r>
+      <w:r>
+        <w:t xml:space="preserve"> Majeure&gt;.&lt;Version Mineure&gt;.&lt;Correctif&gt;</w:t>
+      </w:r>
+      <w:r>
+        <w:t>. Le groupId comme le package sont faits pour identifier le projet d’une façon unique. (éviter les ambiguités)</w:t>
+      </w:r>
+    </w:p>
+    <w:p/>
+    <w:p>
+      <w:pPr>
+        <w:pStyle w:val="Titre2"/>
+      </w:pPr>
+      <w:bookmarkStart w:id="4" w:name="_Toc102840211"/>
+      <w:r>
+        <w:t xml:space="preserve">2-Deuxième </w:t>
+      </w:r>
+      <w:r>
+        <w:t xml:space="preserve">Bloc </w:t>
+      </w:r>
+      <w:r>
+        <w:t>du fichier POM :</w:t>
+      </w:r>
+      <w:bookmarkEnd w:id="4"/>
+    </w:p>
+    <w:p>
+      <w:pPr>
+        <w:jc w:val="center"/>
+      </w:pPr>
+      <w:r>
+        <w:rPr>
+          <w:noProof/>
+        </w:rPr>
+        <w:drawing>
+          <wp:inline distT="0" distB="0" distL="0" distR="0" wp14:anchorId="665FF6F9" wp14:editId="7BC5B36C">
+            <wp:extent cx="4807197" cy="838243"/>
+            <wp:effectExtent l="19050" t="19050" r="12700" b="19050"/>
+            <wp:docPr id="12" name="Image 12"/>
+            <wp:cNvGraphicFramePr>
+              <a:graphicFrameLocks xmlns:a="http://schemas.openxmlformats.org/drawingml/2006/main" noChangeAspect="1"/>
+            </wp:cNvGraphicFramePr>
+            <a:graphic xmlns:a="http://schemas.openxmlformats.org/drawingml/2006/main">
+              <a:graphicData uri="http://schemas.openxmlformats.org/drawingml/2006/picture">
+                <pic:pic xmlns:pic="http://schemas.openxmlformats.org/drawingml/2006/picture">
+                  <pic:nvPicPr>
+                    <pic:cNvPr id="1" name=""/>
+                    <pic:cNvPicPr/>
+                  </pic:nvPicPr>
+                  <pic:blipFill>
+                    <a:blip r:embed="rId10"/>
+                    <a:stretch>
+                      <a:fillRect/>
+                    </a:stretch>
+                  </pic:blipFill>
+                  <pic:spPr>
+                    <a:xfrm>
+                      <a:off x="0" y="0"/>
+                      <a:ext cx="4807197" cy="838243"/>
+                    </a:xfrm>
+                    <a:prstGeom prst="rect">
+                      <a:avLst/>
+                    </a:prstGeom>
+                    <a:ln>
+                      <a:solidFill>
+                        <a:schemeClr val="tx1"/>
+                      </a:solidFill>
+                    </a:ln>
+                  </pic:spPr>
+                </pic:pic>
+              </a:graphicData>
+            </a:graphic>
+          </wp:inline>
+        </w:drawing>
+      </w:r>
+    </w:p>
+    <w:p>
+      <w:pPr>
+        <w:jc w:val="both"/>
+      </w:pPr>
+      <w:r>
+        <w:t>L'approche déclarative utilisée par Maven permet de définir l'emplacement de nos fichiers sources. Le projet étant à la fois très simple et très banal, aucune autre déclaration n'est nécessaire. Si nous avions utilisé le répertoire conventionnel de Maven pour les fichiers sources Java, nous n'aurions même pas eu besoin de ce bloc &lt;build&gt; !</w:t>
+      </w:r>
+    </w:p>
+    <w:p>
+      <w:pPr>
+        <w:pStyle w:val="Titre2"/>
+      </w:pPr>
+      <w:bookmarkStart w:id="5" w:name="_Toc102840212"/>
+      <w:r>
+        <w:t>3-3</w:t>
+      </w:r>
+      <w:r>
+        <w:rPr>
+          <w:vertAlign w:val="superscript"/>
+        </w:rPr>
+        <w:t>ème</w:t>
+      </w:r>
+      <w:r>
+        <w:t xml:space="preserve"> Bloc (bloc dependencies) du fichier POM :</w:t>
+      </w:r>
+      <w:bookmarkEnd w:id="5"/>
+    </w:p>
+    <w:p>
+      <w:pPr>
+        <w:jc w:val="center"/>
+      </w:pPr>
+      <w:r>
+        <w:rPr>
+          <w:noProof/>
+        </w:rPr>
+        <w:drawing>
+          <wp:inline distT="0" distB="0" distL="0" distR="0" wp14:anchorId="0C67153D" wp14:editId="7C72A648">
+            <wp:extent cx="5219968" cy="2368672"/>
+            <wp:effectExtent l="19050" t="19050" r="19050" b="12700"/>
+            <wp:docPr id="13" name="Image 13"/>
+            <wp:cNvGraphicFramePr>
+              <a:graphicFrameLocks xmlns:a="http://schemas.openxmlformats.org/drawingml/2006/main" noChangeAspect="1"/>
+            </wp:cNvGraphicFramePr>
+            <a:graphic xmlns:a="http://schemas.openxmlformats.org/drawingml/2006/main">
+              <a:graphicData uri="http://schemas.openxmlformats.org/drawingml/2006/picture">
+                <pic:pic xmlns:pic="http://schemas.openxmlformats.org/drawingml/2006/picture">
+                  <pic:nvPicPr>
+                    <pic:cNvPr id="1" name=""/>
+                    <pic:cNvPicPr/>
+                  </pic:nvPicPr>
+                  <pic:blipFill>
+                    <a:blip r:embed="rId11"/>
+                    <a:stretch>
+                      <a:fillRect/>
+                    </a:stretch>
+                  </pic:blipFill>
+                  <pic:spPr>
+                    <a:xfrm>
+                      <a:off x="0" y="0"/>
+                      <a:ext cx="5219968" cy="2368672"/>
+                    </a:xfrm>
+                    <a:prstGeom prst="rect">
+                      <a:avLst/>
+                    </a:prstGeom>
+                    <a:ln>
+                      <a:solidFill>
+                        <a:schemeClr val="tx1"/>
+                      </a:solidFill>
+                    </a:ln>
+                  </pic:spPr>
+                </pic:pic>
+              </a:graphicData>
+            </a:graphic>
+          </wp:inline>
+        </w:drawing>
+      </w:r>
+    </w:p>
+    <w:p>
+      <w:pPr>
+        <w:jc w:val="both"/>
+      </w:pPr>
+      <w:r>
+        <w:t>Une nouvelle fois, l'approche déclarative prend le dessus : nous n'indiquons pas l'emplacement physique de ces bibliothèques, à savoir /lib pour notre projet, mais des identifiants groupId + artifactId</w:t>
+      </w:r>
       <w:r>
         <w:t xml:space="preserve"> </w:t>
       </w:r>
+      <w:r>
+        <w:t>version. Il s'agit des mêmes identifiants de groupe, de composant et de version, que nous venons de rencontrer, appliqués à une bibliothèque. Nous indiquons, par exemple, que nous utilisons l'API standard JavaMail en version 1.4.</w:t>
+      </w:r>
     </w:p>
     <w:p>
       <w:pPr>
         <w:jc w:val="both"/>
       </w:pPr>
       <w:r>
-        <w:t xml:space="preserve">Et quia </w:t>
-      </w:r>
-      <w:proofErr w:type="spellStart"/>
-      <w:r>
-        <w:t>Mesopotamiae</w:t>
-      </w:r>
-      <w:proofErr w:type="spellEnd"/>
-      <w:r>
-        <w:t xml:space="preserve"> tractus </w:t>
-      </w:r>
-      <w:proofErr w:type="spellStart"/>
-      <w:r>
-        <w:t>omnes</w:t>
-      </w:r>
-      <w:proofErr w:type="spellEnd"/>
+        <w:t>Nous avons ici une réponse partielle à notre question sur la nécessité d'un accès Internet : Maven va télécharger les bibliothèques indiquées, à partir d'une source fiable, plutôt que de se contenter des fichiers JAR présents dans le répertoire /lib et dont la version et l'origine sont incertaines. L'espace contenant l'ensemble des bibliothèques téléchargées est un dépôt d'archives local (local repository)</w:t>
+      </w:r>
       <w:r>
         <w:t xml:space="preserve"> </w:t>
       </w:r>
-      <w:proofErr w:type="spellStart"/>
-      <w:r>
-        <w:t>crebro</w:t>
-      </w:r>
-      <w:proofErr w:type="spellEnd"/>
+      <w:r>
+        <w:t>et respecte une convention</w:t>
+      </w:r>
+    </w:p>
+    <w:p>
+      <w:pPr>
+        <w:jc w:val="both"/>
+      </w:pPr>
+    </w:p>
+    <w:p>
+      <w:pPr>
+        <w:jc w:val="both"/>
+      </w:pPr>
+    </w:p>
+    <w:p>
+      <w:pPr>
+        <w:pStyle w:val="Titre1"/>
+      </w:pPr>
+      <w:r>
+        <w:t> </w:t>
+      </w:r>
+      <w:bookmarkStart w:id="6" w:name="_Toc102840213"/>
+      <w:r>
+        <w:t>: CENTRAL</w:t>
+      </w:r>
+      <w:r>
+        <w:t xml:space="preserve"> REPOSITORY :</w:t>
+      </w:r>
+      <w:bookmarkEnd w:id="6"/>
+    </w:p>
+    <w:p>
+      <w:hyperlink r:id="rId12" w:history="1">
+        <w:r>
+          <w:rPr>
+            <w:rStyle w:val="Lienhypertexte"/>
+          </w:rPr>
+          <w:t>https://mvnrepository.com/repos/central</w:t>
+        </w:r>
+      </w:hyperlink>
       <w:r>
         <w:t xml:space="preserve"> </w:t>
       </w:r>
-      <w:proofErr w:type="spellStart"/>
-      <w:r>
-        <w:t>inquietari</w:t>
-      </w:r>
-      <w:proofErr w:type="spellEnd"/>
-      <w:r>
-        <w:t xml:space="preserve"> </w:t>
-      </w:r>
-      <w:proofErr w:type="spellStart"/>
-      <w:r>
-        <w:t>sueti</w:t>
-      </w:r>
-      <w:proofErr w:type="spellEnd"/>
-      <w:r>
-        <w:t xml:space="preserve"> </w:t>
-      </w:r>
-      <w:proofErr w:type="spellStart"/>
-      <w:r>
-        <w:t>praetenturis</w:t>
-      </w:r>
-      <w:proofErr w:type="spellEnd"/>
-      <w:r>
-        <w:t xml:space="preserve"> et </w:t>
-      </w:r>
-      <w:proofErr w:type="spellStart"/>
-      <w:r>
-        <w:t>stationibus</w:t>
-      </w:r>
-      <w:proofErr w:type="spellEnd"/>
-      <w:r>
-        <w:t xml:space="preserve"> </w:t>
-      </w:r>
-      <w:proofErr w:type="spellStart"/>
-      <w:r>
-        <w:t>servabantur</w:t>
-      </w:r>
-      <w:proofErr w:type="spellEnd"/>
-      <w:r>
-        <w:t xml:space="preserve"> </w:t>
-      </w:r>
-      <w:proofErr w:type="spellStart"/>
-      <w:r>
-        <w:t>agrariis</w:t>
-      </w:r>
-      <w:proofErr w:type="spellEnd"/>
-      <w:r>
-        <w:t xml:space="preserve">, </w:t>
-      </w:r>
-      <w:proofErr w:type="spellStart"/>
-      <w:r>
-        <w:t>laevorsum</w:t>
-      </w:r>
-      <w:proofErr w:type="spellEnd"/>
-      <w:r>
-        <w:t xml:space="preserve"> </w:t>
-      </w:r>
-      <w:proofErr w:type="spellStart"/>
-      <w:r>
-        <w:t>flexo</w:t>
-      </w:r>
-      <w:proofErr w:type="spellEnd"/>
-      <w:r>
-        <w:t xml:space="preserve"> </w:t>
-      </w:r>
-      <w:proofErr w:type="spellStart"/>
-      <w:r>
-        <w:t>itinere</w:t>
-      </w:r>
-      <w:proofErr w:type="spellEnd"/>
-      <w:r>
-        <w:t xml:space="preserve"> </w:t>
-      </w:r>
-      <w:proofErr w:type="spellStart"/>
-      <w:r>
-        <w:t>Osdroenae</w:t>
-      </w:r>
-      <w:proofErr w:type="spellEnd"/>
-      <w:r>
-        <w:t xml:space="preserve"> </w:t>
-      </w:r>
-      <w:proofErr w:type="spellStart"/>
-      <w:r>
-        <w:t>subsederat</w:t>
-      </w:r>
-      <w:proofErr w:type="spellEnd"/>
-      <w:r>
-        <w:t xml:space="preserve"> </w:t>
-      </w:r>
-      <w:proofErr w:type="spellStart"/>
-      <w:r>
-        <w:t>extimas</w:t>
-      </w:r>
-      <w:proofErr w:type="spellEnd"/>
-      <w:r>
-        <w:t xml:space="preserve"> partes, </w:t>
-      </w:r>
-      <w:proofErr w:type="spellStart"/>
-      <w:r>
-        <w:t>novum</w:t>
-      </w:r>
-      <w:proofErr w:type="spellEnd"/>
-      <w:r>
-        <w:t xml:space="preserve"> </w:t>
-      </w:r>
-      <w:proofErr w:type="spellStart"/>
-      <w:r>
-        <w:t>parumque</w:t>
-      </w:r>
-      <w:proofErr w:type="spellEnd"/>
-      <w:r>
-        <w:t xml:space="preserve"> </w:t>
-      </w:r>
-      <w:proofErr w:type="spellStart"/>
-      <w:r>
-        <w:t>aliquando</w:t>
-      </w:r>
-      <w:proofErr w:type="spellEnd"/>
-      <w:r>
-        <w:t xml:space="preserve"> </w:t>
-      </w:r>
-      <w:proofErr w:type="spellStart"/>
-      <w:r>
-        <w:t>temptatum</w:t>
-      </w:r>
-      <w:proofErr w:type="spellEnd"/>
-      <w:r>
-        <w:t xml:space="preserve"> </w:t>
-      </w:r>
-      <w:proofErr w:type="spellStart"/>
-      <w:r>
-        <w:t>commentum</w:t>
-      </w:r>
-      <w:proofErr w:type="spellEnd"/>
-      <w:r>
-        <w:t xml:space="preserve"> </w:t>
-      </w:r>
-      <w:proofErr w:type="spellStart"/>
-      <w:r>
-        <w:t>adgressus</w:t>
-      </w:r>
-      <w:proofErr w:type="spellEnd"/>
-      <w:r>
-        <w:t xml:space="preserve">. </w:t>
-      </w:r>
-    </w:p>
-    <w:p>
-      <w:pPr>
-        <w:pStyle w:val="Titre1"/>
-      </w:pPr>
-      <w:bookmarkStart w:id="4" w:name="_Toc91001283"/>
-      <w:bookmarkEnd w:id="0"/>
-      <w:bookmarkEnd w:id="4"/>
-    </w:p>
-    <w:p>
-      <w:pPr>
-        <w:pStyle w:val="Titre2"/>
-      </w:pPr>
-      <w:bookmarkStart w:id="5" w:name="_Toc388602408"/>
-      <w:bookmarkStart w:id="6" w:name="_Toc91001284"/>
-      <w:r>
-        <w:t>Titre</w:t>
-      </w:r>
-      <w:r>
-        <w:t xml:space="preserve"> </w:t>
-      </w:r>
-      <w:r>
-        <w:t>1</w:t>
-      </w:r>
-      <w:bookmarkEnd w:id="5"/>
-      <w:bookmarkEnd w:id="6"/>
-    </w:p>
-    <w:p/>
-    <w:p>
-      <w:pPr>
-        <w:pStyle w:val="Titre1"/>
-      </w:pPr>
-      <w:bookmarkStart w:id="7" w:name="_Toc91001285"/>
-      <w:bookmarkEnd w:id="7"/>
-    </w:p>
-    <w:p>
-      <w:pPr>
-        <w:pStyle w:val="Titre2"/>
-      </w:pPr>
-      <w:bookmarkStart w:id="8" w:name="_Toc91001286"/>
-      <w:r>
-        <w:t>Titre</w:t>
-      </w:r>
-      <w:r>
-        <w:t xml:space="preserve"> 1</w:t>
-      </w:r>
-      <w:bookmarkEnd w:id="8"/>
-    </w:p>
-    <w:p>
-      <w:pPr>
-        <w:pStyle w:val="Titre1"/>
-      </w:pPr>
-      <w:bookmarkStart w:id="9" w:name="_Toc91001287"/>
-      <w:bookmarkEnd w:id="9"/>
-    </w:p>
-    <w:p>
-      <w:pPr>
-        <w:pStyle w:val="Titre2"/>
-      </w:pPr>
-      <w:bookmarkStart w:id="10" w:name="_Toc388602409"/>
-      <w:bookmarkStart w:id="11" w:name="_Toc91001288"/>
-      <w:r>
-        <w:t>Titre</w:t>
-      </w:r>
-      <w:r>
-        <w:t xml:space="preserve"> </w:t>
-      </w:r>
-      <w:bookmarkEnd w:id="10"/>
-      <w:r>
-        <w:t>1</w:t>
-      </w:r>
-      <w:bookmarkEnd w:id="11"/>
-    </w:p>
-    <w:p>
-      <w:pPr>
-        <w:pStyle w:val="Titre1"/>
-      </w:pPr>
-      <w:bookmarkStart w:id="12" w:name="_Toc91001289"/>
-      <w:bookmarkEnd w:id="12"/>
-    </w:p>
-    <w:p>
-      <w:pPr>
-        <w:pStyle w:val="Titre2"/>
-      </w:pPr>
-      <w:bookmarkStart w:id="13" w:name="_Toc91001290"/>
-      <w:r>
-        <w:t>Titre</w:t>
-      </w:r>
-      <w:r>
-        <w:t xml:space="preserve"> 1</w:t>
-      </w:r>
-      <w:bookmarkEnd w:id="13"/>
-    </w:p>
-    <w:p>
-      <w:pPr>
-        <w:pStyle w:val="Titre1"/>
-      </w:pPr>
-      <w:bookmarkStart w:id="14" w:name="_Toc91001291"/>
-      <w:bookmarkEnd w:id="14"/>
-    </w:p>
-    <w:p>
-      <w:pPr>
-        <w:pStyle w:val="Titre2"/>
-      </w:pPr>
-      <w:bookmarkStart w:id="15" w:name="_Toc91001292"/>
-      <w:r>
-        <w:t>Titre</w:t>
-      </w:r>
-      <w:r>
-        <w:t xml:space="preserve"> 1</w:t>
-      </w:r>
-      <w:bookmarkEnd w:id="15"/>
-    </w:p>
-    <w:p>
-      <w:pPr>
+    </w:p>
+    <w:p>
+      <w:pPr>
+        <w:jc w:val="both"/>
+      </w:pPr>
+      <w:r>
+        <w:t xml:space="preserve">Le central repository de maven est un site internet où se trouve </w:t>
+      </w:r>
+      <w:r>
+        <w:t>le dépôt de binaires Open source le plus connu, également connu sous le nom de Maven Central. En effet, lors de la construction d'un projet Java, Apache Maven essaie par défaut de localiser ses dépendances depuis Maven Central</w:t>
+      </w:r>
+    </w:p>
+    <w:p>
+      <w:pPr>
+        <w:jc w:val="both"/>
         <w:rPr>
           <w:sz w:val="24"/>
           <w:szCs w:val="24"/>
         </w:rPr>
       </w:pPr>
+      <w:r>
+        <w:rPr>
+          <w:b/>
+          <w:bCs/>
+          <w:i/>
+          <w:iCs/>
+          <w:sz w:val="24"/>
+          <w:szCs w:val="24"/>
+          <w:u w:val="single"/>
+        </w:rPr>
+        <w:t>NB :</w:t>
+      </w:r>
+      <w:r>
+        <w:rPr>
+          <w:sz w:val="24"/>
+          <w:szCs w:val="24"/>
+        </w:rPr>
+        <w:t xml:space="preserve"> </w:t>
+      </w:r>
+    </w:p>
+    <w:p>
+      <w:pPr>
+        <w:jc w:val="both"/>
+        <w:rPr>
+          <w:b/>
+          <w:bCs/>
+          <w:i/>
+          <w:iCs/>
+          <w:sz w:val="24"/>
+          <w:szCs w:val="24"/>
+        </w:rPr>
+      </w:pPr>
+      <w:r>
+        <w:rPr>
+          <w:b/>
+          <w:bCs/>
+          <w:i/>
+          <w:iCs/>
+          <w:sz w:val="24"/>
+          <w:szCs w:val="24"/>
+        </w:rPr>
+        <w:t>le classePath</w:t>
+      </w:r>
+      <w:r>
+        <w:rPr>
+          <w:sz w:val="24"/>
+          <w:szCs w:val="24"/>
+        </w:rPr>
+        <w:t xml:space="preserve"> est le fichier d’un projet java contenant tous les chemins de toutes les classes .java par package.</w:t>
+      </w:r>
+    </w:p>
+    <w:p>
+      <w:pPr>
+        <w:jc w:val="both"/>
+        <w:rPr>
+          <w:sz w:val="24"/>
+          <w:szCs w:val="24"/>
+        </w:rPr>
+      </w:pPr>
+      <w:r>
+        <w:rPr>
+          <w:b/>
+          <w:bCs/>
+          <w:i/>
+          <w:iCs/>
+          <w:sz w:val="24"/>
+          <w:szCs w:val="24"/>
+        </w:rPr>
+        <w:t>Artéfact : Dans</w:t>
+      </w:r>
+      <w:r>
+        <w:rPr>
+          <w:sz w:val="24"/>
+          <w:szCs w:val="24"/>
+        </w:rPr>
+        <w:t xml:space="preserve"> Maven, un artefact est un élément spécifique issu de la construction du logiciel.</w:t>
+      </w:r>
+      <w:r>
+        <w:rPr>
+          <w:sz w:val="24"/>
+          <w:szCs w:val="24"/>
+        </w:rPr>
+        <w:t xml:space="preserve"> </w:t>
+      </w:r>
+      <w:r>
+        <w:rPr>
+          <w:sz w:val="24"/>
+          <w:szCs w:val="24"/>
+        </w:rPr>
+        <w:t>Dans Java, les artefacts les plus communs sont des JARs, mais ce peut être aussi un fichier WAR, un EAR, un ZIP, etc</w:t>
+      </w:r>
+    </w:p>
+    <w:p>
+      <w:pPr>
+        <w:pStyle w:val="Titre1"/>
+      </w:pPr>
+      <w:bookmarkStart w:id="7" w:name="_Toc102840214"/>
+      <w:r>
+        <w:t>DEFINTIONS DIVERSES</w:t>
+      </w:r>
+      <w:r>
+        <w:t>:</w:t>
+      </w:r>
+      <w:bookmarkEnd w:id="7"/>
+    </w:p>
+    <w:p>
+      <w:r>
+        <w:rPr>
+          <w:b/>
+          <w:bCs/>
+          <w:i/>
+          <w:iCs/>
+        </w:rPr>
+        <w:t>Un archétype</w:t>
+      </w:r>
+      <w:r>
+        <w:t xml:space="preserve"> est un Template de projet. Le fait d'utiliser des archétypes pour initialiser un projet permet de gagner du temps et de respecter une certaine convention.</w:t>
+      </w:r>
+    </w:p>
+    <w:p>
+      <w:pPr>
+        <w:jc w:val="both"/>
+      </w:pPr>
+      <w:r>
+        <w:rPr>
+          <w:b/>
+          <w:bCs/>
+          <w:i/>
+          <w:iCs/>
+        </w:rPr>
+        <w:t>Dépendance</w:t>
+      </w:r>
+      <w:r>
+        <w:t> : Une dépendance est une référence vers un artefact spécifique contenu dans un repository. Cet artefact est nécessaire pour une ou plusieurs phases du cycle de vie du projet. L'exemple le plus simple est une dépendance sur une bibliothèque jar qui permet d'en utiliser le contenu dans le projet.</w:t>
+      </w:r>
+    </w:p>
+    <w:p>
+      <w:pPr>
+        <w:jc w:val="both"/>
+      </w:pPr>
+      <w:r>
+        <w:rPr>
+          <w:b/>
+          <w:bCs/>
+          <w:i/>
+          <w:iCs/>
+          <w:noProof/>
+        </w:rPr>
+        <mc:AlternateContent>
+          <mc:Choice Requires="wps">
+            <w:drawing>
+              <wp:anchor distT="0" distB="0" distL="114300" distR="114300" simplePos="0" relativeHeight="251669504" behindDoc="0" locked="0" layoutInCell="1" allowOverlap="1" wp14:anchorId="1564AA4F" wp14:editId="4ED0DC26">
+                <wp:simplePos x="0" y="0"/>
+                <wp:positionH relativeFrom="column">
+                  <wp:posOffset>2910205</wp:posOffset>
+                </wp:positionH>
+                <wp:positionV relativeFrom="paragraph">
+                  <wp:posOffset>625475</wp:posOffset>
+                </wp:positionV>
+                <wp:extent cx="3219450" cy="1219200"/>
+                <wp:effectExtent l="0" t="0" r="19050" b="19050"/>
+                <wp:wrapNone/>
+                <wp:docPr id="15" name="Zone de texte 15"/>
+                <wp:cNvGraphicFramePr/>
+                <a:graphic xmlns:a="http://schemas.openxmlformats.org/drawingml/2006/main">
+                  <a:graphicData uri="http://schemas.microsoft.com/office/word/2010/wordprocessingShape">
+                    <wps:wsp>
+                      <wps:cNvSpPr txBox="1"/>
+                      <wps:spPr>
+                        <a:xfrm>
+                          <a:off x="0" y="0"/>
+                          <a:ext cx="3219450" cy="1219200"/>
+                        </a:xfrm>
+                        <a:prstGeom prst="rect">
+                          <a:avLst/>
+                        </a:prstGeom>
+                        <a:solidFill>
+                          <a:schemeClr val="bg1">
+                            <a:lumMod val="85000"/>
+                          </a:schemeClr>
+                        </a:solidFill>
+                        <a:ln w="6350">
+                          <a:solidFill>
+                            <a:prstClr val="black"/>
+                          </a:solidFill>
+                        </a:ln>
+                      </wps:spPr>
+                      <wps:txbx>
+                        <w:txbxContent>
+                          <w:p>
+                            <w:r>
+                              <w:t>sera stocké, dans le repository, suivant cette arborescence : ${repository_home}/fr/masociete/monprojet/1.0/</w:t>
+                            </w:r>
+                          </w:p>
+                        </w:txbxContent>
+                      </wps:txbx>
+                      <wps:bodyPr rot="0" spcFirstLastPara="0" vertOverflow="overflow" horzOverflow="overflow" vert="horz" wrap="square" lIns="91440" tIns="45720" rIns="91440" bIns="45720" numCol="1" spcCol="0" rtlCol="0" fromWordArt="0" anchor="t" anchorCtr="0" forceAA="0" compatLnSpc="1">
+                        <a:prstTxWarp prst="textNoShape">
+                          <a:avLst/>
+                        </a:prstTxWarp>
+                        <a:noAutofit/>
+                      </wps:bodyPr>
+                    </wps:wsp>
+                  </a:graphicData>
+                </a:graphic>
+              </wp:anchor>
+            </w:drawing>
+          </mc:Choice>
+          <mc:Fallback>
+            <w:pict>
+              <v:shape w14:anchorId="1564AA4F" id="Zone de texte 15" o:spid="_x0000_s1030" type="#_x0000_t202" style="position:absolute;left:0;text-align:left;margin-left:229.15pt;margin-top:49.25pt;width:253.5pt;height:96pt;z-index:251669504;visibility:visible;mso-wrap-style:square;mso-wrap-distance-left:9pt;mso-wrap-distance-top:0;mso-wrap-distance-right:9pt;mso-wrap-distance-bottom:0;mso-position-horizontal:absolute;mso-position-horizontal-relative:text;mso-position-vertical:absolute;mso-position-vertical-relative:text;v-text-anchor:top" o:gfxdata="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" fillcolor="#d8d8d8 [2732]" strokeweight=".5pt">
+                <v:textbox>
+                  <w:txbxContent>
+                    <w:p>
+                      <w:r>
+                        <w:t>sera stocké, dans le repository, suivant cette arborescence : ${</w:t>
+                      </w:r>
+                      <w:proofErr w:type="spellStart"/>
+                      <w:r>
+                        <w:t>repository_home</w:t>
+                      </w:r>
+                      <w:proofErr w:type="spellEnd"/>
+                      <w:r>
+                        <w:t>}/</w:t>
+                      </w:r>
+                      <w:proofErr w:type="spellStart"/>
+                      <w:r>
+                        <w:t>fr</w:t>
+                      </w:r>
+                      <w:proofErr w:type="spellEnd"/>
+                      <w:r>
+                        <w:t>/</w:t>
+                      </w:r>
+                      <w:proofErr w:type="spellStart"/>
+                      <w:r>
+                        <w:t>masociete</w:t>
+                      </w:r>
+                      <w:proofErr w:type="spellEnd"/>
+                      <w:r>
+                        <w:t>/</w:t>
+                      </w:r>
+                      <w:proofErr w:type="spellStart"/>
+                      <w:r>
+                        <w:t>monprojet</w:t>
+                      </w:r>
+                      <w:proofErr w:type="spellEnd"/>
+                      <w:r>
+                        <w:t>/1.0/</w:t>
+                      </w:r>
+                    </w:p>
+                  </w:txbxContent>
+                </v:textbox>
+              </v:shape>
+            </w:pict>
+          </mc:Fallback>
+        </mc:AlternateContent>
+      </w:r>
+      <w:r>
+        <w:rPr>
+          <w:b/>
+          <w:bCs/>
+          <w:i/>
+          <w:iCs/>
+        </w:rPr>
+        <w:t>Le</w:t>
+      </w:r>
+      <w:r>
+        <w:rPr>
+          <w:b/>
+          <w:bCs/>
+          <w:i/>
+          <w:iCs/>
+        </w:rPr>
+        <w:t xml:space="preserve"> repository local, distant</w:t>
+      </w:r>
+      <w:r>
+        <w:t> : Un repository local est un répertoire sur le poste du développeur permettant de stocker, suivant la même arborescence, tous les artefacts téléchargés depuis le(s) repository distant(s). Un projet ayant pour POM :</w:t>
+      </w:r>
+    </w:p>
+    <w:p>
+      <w:pPr>
+        <w:jc w:val="both"/>
+      </w:pPr>
+      <w:r>
+        <w:rPr>
+          <w:noProof/>
+        </w:rPr>
+        <w:drawing>
+          <wp:inline distT="0" distB="0" distL="0" distR="0" wp14:anchorId="5084BEF6" wp14:editId="6EFEA78C">
+            <wp:extent cx="2749691" cy="1092256"/>
+            <wp:effectExtent l="19050" t="19050" r="12700" b="12700"/>
+            <wp:docPr id="14" name="Image 14"/>
+            <wp:cNvGraphicFramePr>
+              <a:graphicFrameLocks xmlns:a="http://schemas.openxmlformats.org/drawingml/2006/main" noChangeAspect="1"/>
+            </wp:cNvGraphicFramePr>
+            <a:graphic xmlns:a="http://schemas.openxmlformats.org/drawingml/2006/main">
+              <a:graphicData uri="http://schemas.openxmlformats.org/drawingml/2006/picture">
+                <pic:pic xmlns:pic="http://schemas.openxmlformats.org/drawingml/2006/picture">
+                  <pic:nvPicPr>
+                    <pic:cNvPr id="1" name=""/>
+                    <pic:cNvPicPr/>
+                  </pic:nvPicPr>
+                  <pic:blipFill>
+                    <a:blip r:embed="rId13"/>
+                    <a:stretch>
+                      <a:fillRect/>
+                    </a:stretch>
+                  </pic:blipFill>
+                  <pic:spPr>
+                    <a:xfrm>
+                      <a:off x="0" y="0"/>
+                      <a:ext cx="2749691" cy="1092256"/>
+                    </a:xfrm>
+                    <a:prstGeom prst="rect">
+                      <a:avLst/>
+                    </a:prstGeom>
+                    <a:ln>
+                      <a:solidFill>
+                        <a:schemeClr val="tx1"/>
+                      </a:solidFill>
+                    </a:ln>
+                  </pic:spPr>
+                </pic:pic>
+              </a:graphicData>
+            </a:graphic>
+          </wp:inline>
+        </w:drawing>
+      </w:r>
     </w:p>
     <w:sectPr>
-      <w:headerReference w:type="default" r:id="rId8"/>
-      <w:footerReference w:type="default" r:id="rId9"/>
+      <w:headerReference w:type="default" r:id="rId14"/>
+      <w:footerReference w:type="default" r:id="rId15"/>
       <w:pgSz w:w="11906" w:h="16838"/>
       <w:pgMar w:top="0" w:right="1417" w:bottom="1417" w:left="1417" w:header="36" w:footer="708" w:gutter="0"/>
       <w:cols w:space="708"/>
@@ -1313,7 +2522,7 @@
 </file>
 
 <file path=word/endnotes.xml><?xml version="1.0" encoding="utf-8"?>
-<w:endnotes xmlns:wpc="http://schemas.microsoft.com/office/word/2010/wordprocessingCanvas" xmlns:cx="http://schemas.microsoft.com/office/drawing/2014/chartex" xmlns:cx1="http://schemas.microsoft.com/office/drawing/2015/9/8/chartex" xmlns:cx2="http://schemas.microsoft.com/office/drawing/2015/10/21/chartex" xmlns:cx3="http://schemas.microsoft.com/office/drawing/2016/5/9/chartex" xmlns:cx4="http://schemas.microsoft.com/office/drawing/2016/5/10/chartex" xmlns:cx5="http://schemas.microsoft.com/office/drawing/2016/5/11/chartex" xmlns:cx6="http://schemas.microsoft.com/office/drawing/2016/5/12/chartex" xmlns:cx7="http://schemas.microsoft.com/office/drawing/2016/5/13/chartex" xmlns:cx8="http://schemas.microsoft.com/office/drawing/2016/5/14/chartex" xmlns:mc="http://schemas.openxmlformats.org/markup-compatibility/2006" xmlns:aink="http://schemas.microsoft.com/office/drawing/2016/ink" xmlns:am3d="http://schemas.microsoft.com/office/drawing/2017/model3d" xmlns:o="urn:schemas-microsoft-com:office:office" xmlns:r="http://schemas.openxmlformats.org/officeDocument/2006/relationships" xmlns:m="http://schemas.openxmlformats.org/officeDocument/2006/math" xmlns:v="urn:schemas-microsoft-com:vml" xmlns:wp14="http://schemas.microsoft.com/office/word/2010/wordprocessingDrawing" xmlns:wp="http://schemas.openxmlformats.org/drawingml/2006/wordprocessingDrawing" xmlns:w10="urn:schemas-microsoft-com:office:word" xmlns:w="http://schemas.openxmlformats.org/wordprocessingml/2006/main" xmlns:w14="http://schemas.microsoft.com/office/word/2010/wordml" xmlns:w15="http://schemas.microsoft.com/office/word/2012/wordml" xmlns:w16cid="http://schemas.microsoft.com/office/word/2016/wordml/cid" xmlns:w16se="http://schemas.microsoft.com/office/word/2015/wordml/symex" xmlns:wpg="http://schemas.microsoft.com/office/word/2010/wordprocessingGroup" xmlns:wpi="http://schemas.microsoft.com/office/word/2010/wordprocessingInk" xmlns:wne="http://schemas.microsoft.com/office/word/2006/wordml" xmlns:wps="http://schemas.microsoft.com/office/word/2010/wordprocessingShape" mc:Ignorable="w14 w15 w16se w16cid wp14">
+<w:endnotes xmlns:wpc="http://schemas.microsoft.com/office/word/2010/wordprocessingCanvas" xmlns:cx="http://schemas.microsoft.com/office/drawing/2014/chartex" xmlns:cx1="http://schemas.microsoft.com/office/drawing/2015/9/8/chartex" xmlns:cx2="http://schemas.microsoft.com/office/drawing/2015/10/21/chartex" xmlns:cx3="http://schemas.microsoft.com/office/drawing/2016/5/9/chartex" xmlns:cx4="http://schemas.microsoft.com/office/drawing/2016/5/10/chartex" xmlns:cx5="http://schemas.microsoft.com/office/drawing/2016/5/11/chartex" xmlns:cx6="http://schemas.microsoft.com/office/drawing/2016/5/12/chartex" xmlns:cx7="http://schemas.microsoft.com/office/drawing/2016/5/13/chartex" xmlns:cx8="http://schemas.microsoft.com/office/drawing/2016/5/14/chartex" xmlns:mc="http://schemas.openxmlformats.org/markup-compatibility/2006" xmlns:aink="http://schemas.microsoft.com/office/drawing/2016/ink" xmlns:am3d="http://schemas.microsoft.com/office/drawing/2017/model3d" xmlns:o="urn:schemas-microsoft-com:office:office" xmlns:oel="http://schemas.microsoft.com/office/2019/extlst" xmlns:r="http://schemas.openxmlformats.org/officeDocument/2006/relationships" xmlns:m="http://schemas.openxmlformats.org/officeDocument/2006/math" xmlns:v="urn:schemas-microsoft-com:vml" xmlns:wp14="http://schemas.microsoft.com/office/word/2010/wordprocessingDrawing" xmlns:wp="http://schemas.openxmlformats.org/drawingml/2006/wordprocessingDrawing" xmlns:w10="urn:schemas-microsoft-com:office:word" xmlns:w="http://schemas.openxmlformats.org/wordprocessingml/2006/main" xmlns:w14="http://schemas.microsoft.com/office/word/2010/wordml" xmlns:w15="http://schemas.microsoft.com/office/word/2012/wordml" xmlns:w16cex="http://schemas.microsoft.com/office/word/2018/wordml/cex" xmlns:w16cid="http://schemas.microsoft.com/office/word/2016/wordml/cid" xmlns:w16="http://schemas.microsoft.com/office/word/2018/wordml" xmlns:w16sdtdh="http://schemas.microsoft.com/office/word/2020/wordml/sdtdatahash" xmlns:w16se="http://schemas.microsoft.com/office/word/2015/wordml/symex" xmlns:wpg="http://schemas.microsoft.com/office/word/2010/wordprocessingGroup" xmlns:wpi="http://schemas.microsoft.com/office/word/2010/wordprocessingInk" xmlns:wne="http://schemas.microsoft.com/office/word/2006/wordml" xmlns:wps="http://schemas.microsoft.com/office/word/2010/wordprocessingShape" mc:Ignorable="w14 w15 w16se w16cid w16 w16cex w16sdtdh wp14">
   <w:endnote w:type="separator" w:id="-1">
     <w:p>
       <w:pPr>
@@ -1338,7 +2547,7 @@
 </file>
 
 <file path=word/footer1.xml><?xml version="1.0" encoding="utf-8"?>
-<w:ftr xmlns:wpc="http://schemas.microsoft.com/office/word/2010/wordprocessingCanvas" xmlns:cx="http://schemas.microsoft.com/office/drawing/2014/chartex" xmlns:cx1="http://schemas.microsoft.com/office/drawing/2015/9/8/chartex" xmlns:cx2="http://schemas.microsoft.com/office/drawing/2015/10/21/chartex" xmlns:cx3="http://schemas.microsoft.com/office/drawing/2016/5/9/chartex" xmlns:cx4="http://schemas.microsoft.com/office/drawing/2016/5/10/chartex" xmlns:cx5="http://schemas.microsoft.com/office/drawing/2016/5/11/chartex" xmlns:cx6="http://schemas.microsoft.com/office/drawing/2016/5/12/chartex" xmlns:cx7="http://schemas.microsoft.com/office/drawing/2016/5/13/chartex" xmlns:cx8="http://schemas.microsoft.com/office/drawing/2016/5/14/chartex" xmlns:mc="http://schemas.openxmlformats.org/markup-compatibility/2006" xmlns:aink="http://schemas.microsoft.com/office/drawing/2016/ink" xmlns:am3d="http://schemas.microsoft.com/office/drawing/2017/model3d" xmlns:o="urn:schemas-microsoft-com:office:office" xmlns:r="http://schemas.openxmlformats.org/officeDocument/2006/relationships" xmlns:m="http://schemas.openxmlformats.org/officeDocument/2006/math" xmlns:v="urn:schemas-microsoft-com:vml" xmlns:wp14="http://schemas.microsoft.com/office/word/2010/wordprocessingDrawing" xmlns:wp="http://schemas.openxmlformats.org/drawingml/2006/wordprocessingDrawing" xmlns:w10="urn:schemas-microsoft-com:office:word" xmlns:w="http://schemas.openxmlformats.org/wordprocessingml/2006/main" xmlns:w14="http://schemas.microsoft.com/office/word/2010/wordml" xmlns:w15="http://schemas.microsoft.com/office/word/2012/wordml" xmlns:w16cid="http://schemas.microsoft.com/office/word/2016/wordml/cid" xmlns:w16se="http://schemas.microsoft.com/office/word/2015/wordml/symex" xmlns:wpg="http://schemas.microsoft.com/office/word/2010/wordprocessingGroup" xmlns:wpi="http://schemas.microsoft.com/office/word/2010/wordprocessingInk" xmlns:wne="http://schemas.microsoft.com/office/word/2006/wordml" xmlns:wps="http://schemas.microsoft.com/office/word/2010/wordprocessingShape" mc:Ignorable="w14 w15 w16se w16cid wp14">
+<w:ftr xmlns:wpc="http://schemas.microsoft.com/office/word/2010/wordprocessingCanvas" xmlns:cx="http://schemas.microsoft.com/office/drawing/2014/chartex" xmlns:cx1="http://schemas.microsoft.com/office/drawing/2015/9/8/chartex" xmlns:cx2="http://schemas.microsoft.com/office/drawing/2015/10/21/chartex" xmlns:cx3="http://schemas.microsoft.com/office/drawing/2016/5/9/chartex" xmlns:cx4="http://schemas.microsoft.com/office/drawing/2016/5/10/chartex" xmlns:cx5="http://schemas.microsoft.com/office/drawing/2016/5/11/chartex" xmlns:cx6="http://schemas.microsoft.com/office/drawing/2016/5/12/chartex" xmlns:cx7="http://schemas.microsoft.com/office/drawing/2016/5/13/chartex" xmlns:cx8="http://schemas.microsoft.com/office/drawing/2016/5/14/chartex" xmlns:mc="http://schemas.openxmlformats.org/markup-compatibility/2006" xmlns:aink="http://schemas.microsoft.com/office/drawing/2016/ink" xmlns:am3d="http://schemas.microsoft.com/office/drawing/2017/model3d" xmlns:o="urn:schemas-microsoft-com:office:office" xmlns:oel="http://schemas.microsoft.com/office/2019/extlst" xmlns:r="http://schemas.openxmlformats.org/officeDocument/2006/relationships" xmlns:m="http://schemas.openxmlformats.org/officeDocument/2006/math" xmlns:v="urn:schemas-microsoft-com:vml" xmlns:wp14="http://schemas.microsoft.com/office/word/2010/wordprocessingDrawing" xmlns:wp="http://schemas.openxmlformats.org/drawingml/2006/wordprocessingDrawing" xmlns:w10="urn:schemas-microsoft-com:office:word" xmlns:w="http://schemas.openxmlformats.org/wordprocessingml/2006/main" xmlns:w14="http://schemas.microsoft.com/office/word/2010/wordml" xmlns:w15="http://schemas.microsoft.com/office/word/2012/wordml" xmlns:w16cex="http://schemas.microsoft.com/office/word/2018/wordml/cex" xmlns:w16cid="http://schemas.microsoft.com/office/word/2016/wordml/cid" xmlns:w16="http://schemas.microsoft.com/office/word/2018/wordml" xmlns:w16sdtdh="http://schemas.microsoft.com/office/word/2020/wordml/sdtdatahash" xmlns:w16se="http://schemas.microsoft.com/office/word/2015/wordml/symex" xmlns:wpg="http://schemas.microsoft.com/office/word/2010/wordprocessingGroup" xmlns:wpi="http://schemas.microsoft.com/office/word/2010/wordprocessingInk" xmlns:wne="http://schemas.microsoft.com/office/word/2006/wordml" xmlns:wps="http://schemas.microsoft.com/office/word/2010/wordprocessingShape" mc:Ignorable="w14 w15 w16se w16cid w16 w16cex w16sdtdh wp14">
   <w:p>
     <w:pPr>
       <w:pStyle w:val="Pieddepage"/>
@@ -1401,7 +2610,7 @@
 </file>
 
 <file path=word/footnotes.xml><?xml version="1.0" encoding="utf-8"?>
-<w:footnotes xmlns:wpc="http://schemas.microsoft.com/office/word/2010/wordprocessingCanvas" xmlns:cx="http://schemas.microsoft.com/office/drawing/2014/chartex" xmlns:cx1="http://schemas.microsoft.com/office/drawing/2015/9/8/chartex" xmlns:cx2="http://schemas.microsoft.com/office/drawing/2015/10/21/chartex" xmlns:cx3="http://schemas.microsoft.com/office/drawing/2016/5/9/chartex" xmlns:cx4="http://schemas.microsoft.com/office/drawing/2016/5/10/chartex" xmlns:cx5="http://schemas.microsoft.com/office/drawing/2016/5/11/chartex" xmlns:cx6="http://schemas.microsoft.com/office/drawing/2016/5/12/chartex" xmlns:cx7="http://schemas.microsoft.com/office/drawing/2016/5/13/chartex" xmlns:cx8="http://schemas.microsoft.com/office/drawing/2016/5/14/chartex" xmlns:mc="http://schemas.openxmlformats.org/markup-compatibility/2006" xmlns:aink="http://schemas.microsoft.com/office/drawing/2016/ink" xmlns:am3d="http://schemas.microsoft.com/office/drawing/2017/model3d" xmlns:o="urn:schemas-microsoft-com:office:office" xmlns:r="http://schemas.openxmlformats.org/officeDocument/2006/relationships" xmlns:m="http://schemas.openxmlformats.org/officeDocument/2006/math" xmlns:v="urn:schemas-microsoft-com:vml" xmlns:wp14="http://schemas.microsoft.com/office/word/2010/wordprocessingDrawing" xmlns:wp="http://schemas.openxmlformats.org/drawingml/2006/wordprocessingDrawing" xmlns:w10="urn:schemas-microsoft-com:office:word" xmlns:w="http://schemas.openxmlformats.org/wordprocessingml/2006/main" xmlns:w14="http://schemas.microsoft.com/office/word/2010/wordml" xmlns:w15="http://schemas.microsoft.com/office/word/2012/wordml" xmlns:w16cid="http://schemas.microsoft.com/office/word/2016/wordml/cid" xmlns:w16se="http://schemas.microsoft.com/office/word/2015/wordml/symex" xmlns:wpg="http://schemas.microsoft.com/office/word/2010/wordprocessingGroup" xmlns:wpi="http://schemas.microsoft.com/office/word/2010/wordprocessingInk" xmlns:wne="http://schemas.microsoft.com/office/word/2006/wordml" xmlns:wps="http://schemas.microsoft.com/office/word/2010/wordprocessingShape" mc:Ignorable="w14 w15 w16se w16cid wp14">
+<w:footnotes xmlns:wpc="http://schemas.microsoft.com/office/word/2010/wordprocessingCanvas" xmlns:cx="http://schemas.microsoft.com/office/drawing/2014/chartex" xmlns:cx1="http://schemas.microsoft.com/office/drawing/2015/9/8/chartex" xmlns:cx2="http://schemas.microsoft.com/office/drawing/2015/10/21/chartex" xmlns:cx3="http://schemas.microsoft.com/office/drawing/2016/5/9/chartex" xmlns:cx4="http://schemas.microsoft.com/office/drawing/2016/5/10/chartex" xmlns:cx5="http://schemas.microsoft.com/office/drawing/2016/5/11/chartex" xmlns:cx6="http://schemas.microsoft.com/office/drawing/2016/5/12/chartex" xmlns:cx7="http://schemas.microsoft.com/office/drawing/2016/5/13/chartex" xmlns:cx8="http://schemas.microsoft.com/office/drawing/2016/5/14/chartex" xmlns:mc="http://schemas.openxmlformats.org/markup-compatibility/2006" xmlns:aink="http://schemas.microsoft.com/office/drawing/2016/ink" xmlns:am3d="http://schemas.microsoft.com/office/drawing/2017/model3d" xmlns:o="urn:schemas-microsoft-com:office:office" xmlns:oel="http://schemas.microsoft.com/office/2019/extlst" xmlns:r="http://schemas.openxmlformats.org/officeDocument/2006/relationships" xmlns:m="http://schemas.openxmlformats.org/officeDocument/2006/math" xmlns:v="urn:schemas-microsoft-com:vml" xmlns:wp14="http://schemas.microsoft.com/office/word/2010/wordprocessingDrawing" xmlns:wp="http://schemas.openxmlformats.org/drawingml/2006/wordprocessingDrawing" xmlns:w10="urn:schemas-microsoft-com:office:word" xmlns:w="http://schemas.openxmlformats.org/wordprocessingml/2006/main" xmlns:w14="http://schemas.microsoft.com/office/word/2010/wordml" xmlns:w15="http://schemas.microsoft.com/office/word/2012/wordml" xmlns:w16cex="http://schemas.microsoft.com/office/word/2018/wordml/cex" xmlns:w16cid="http://schemas.microsoft.com/office/word/2016/wordml/cid" xmlns:w16="http://schemas.microsoft.com/office/word/2018/wordml" xmlns:w16sdtdh="http://schemas.microsoft.com/office/word/2020/wordml/sdtdatahash" xmlns:w16se="http://schemas.microsoft.com/office/word/2015/wordml/symex" xmlns:wpg="http://schemas.microsoft.com/office/word/2010/wordprocessingGroup" xmlns:wpi="http://schemas.microsoft.com/office/word/2010/wordprocessingInk" xmlns:wne="http://schemas.microsoft.com/office/word/2006/wordml" xmlns:wps="http://schemas.microsoft.com/office/word/2010/wordprocessingShape" mc:Ignorable="w14 w15 w16se w16cid w16 w16cex w16sdtdh wp14">
   <w:footnote w:type="separator" w:id="-1">
     <w:p>
       <w:pPr>
@@ -1426,7 +2635,7 @@
 </file>
 
 <file path=word/header1.xml><?xml version="1.0" encoding="utf-8"?>
-<w:hdr xmlns:wpc="http://schemas.microsoft.com/office/word/2010/wordprocessingCanvas" xmlns:cx="http://schemas.microsoft.com/office/drawing/2014/chartex" xmlns:cx1="http://schemas.microsoft.com/office/drawing/2015/9/8/chartex" xmlns:cx2="http://schemas.microsoft.com/office/drawing/2015/10/21/chartex" xmlns:cx3="http://schemas.microsoft.com/office/drawing/2016/5/9/chartex" xmlns:cx4="http://schemas.microsoft.com/office/drawing/2016/5/10/chartex" xmlns:cx5="http://schemas.microsoft.com/office/drawing/2016/5/11/chartex" xmlns:cx6="http://schemas.microsoft.com/office/drawing/2016/5/12/chartex" xmlns:cx7="http://schemas.microsoft.com/office/drawing/2016/5/13/chartex" xmlns:cx8="http://schemas.microsoft.com/office/drawing/2016/5/14/chartex" xmlns:mc="http://schemas.openxmlformats.org/markup-compatibility/2006" xmlns:aink="http://schemas.microsoft.com/office/drawing/2016/ink" xmlns:am3d="http://schemas.microsoft.com/office/drawing/2017/model3d" xmlns:o="urn:schemas-microsoft-com:office:office" xmlns:r="http://schemas.openxmlformats.org/officeDocument/2006/relationships" xmlns:m="http://schemas.openxmlformats.org/officeDocument/2006/math" xmlns:v="urn:schemas-microsoft-com:vml" xmlns:wp14="http://schemas.microsoft.com/office/word/2010/wordprocessingDrawing" xmlns:wp="http://schemas.openxmlformats.org/drawingml/2006/wordprocessingDrawing" xmlns:w10="urn:schemas-microsoft-com:office:word" xmlns:w="http://schemas.openxmlformats.org/wordprocessingml/2006/main" xmlns:w14="http://schemas.microsoft.com/office/word/2010/wordml" xmlns:w15="http://schemas.microsoft.com/office/word/2012/wordml" xmlns:w16cid="http://schemas.microsoft.com/office/word/2016/wordml/cid" xmlns:w16se="http://schemas.microsoft.com/office/word/2015/wordml/symex" xmlns:wpg="http://schemas.microsoft.com/office/word/2010/wordprocessingGroup" xmlns:wpi="http://schemas.microsoft.com/office/word/2010/wordprocessingInk" xmlns:wne="http://schemas.microsoft.com/office/word/2006/wordml" xmlns:wps="http://schemas.microsoft.com/office/word/2010/wordprocessingShape" mc:Ignorable="w14 w15 w16se w16cid wp14">
+<w:hdr xmlns:wpc="http://schemas.microsoft.com/office/word/2010/wordprocessingCanvas" xmlns:cx="http://schemas.microsoft.com/office/drawing/2014/chartex" xmlns:cx1="http://schemas.microsoft.com/office/drawing/2015/9/8/chartex" xmlns:cx2="http://schemas.microsoft.com/office/drawing/2015/10/21/chartex" xmlns:cx3="http://schemas.microsoft.com/office/drawing/2016/5/9/chartex" xmlns:cx4="http://schemas.microsoft.com/office/drawing/2016/5/10/chartex" xmlns:cx5="http://schemas.microsoft.com/office/drawing/2016/5/11/chartex" xmlns:cx6="http://schemas.microsoft.com/office/drawing/2016/5/12/chartex" xmlns:cx7="http://schemas.microsoft.com/office/drawing/2016/5/13/chartex" xmlns:cx8="http://schemas.microsoft.com/office/drawing/2016/5/14/chartex" xmlns:mc="http://schemas.openxmlformats.org/markup-compatibility/2006" xmlns:aink="http://schemas.microsoft.com/office/drawing/2016/ink" xmlns:am3d="http://schemas.microsoft.com/office/drawing/2017/model3d" xmlns:o="urn:schemas-microsoft-com:office:office" xmlns:oel="http://schemas.microsoft.com/office/2019/extlst" xmlns:r="http://schemas.openxmlformats.org/officeDocument/2006/relationships" xmlns:m="http://schemas.openxmlformats.org/officeDocument/2006/math" xmlns:v="urn:schemas-microsoft-com:vml" xmlns:wp14="http://schemas.microsoft.com/office/word/2010/wordprocessingDrawing" xmlns:wp="http://schemas.openxmlformats.org/drawingml/2006/wordprocessingDrawing" xmlns:w10="urn:schemas-microsoft-com:office:word" xmlns:w="http://schemas.openxmlformats.org/wordprocessingml/2006/main" xmlns:w14="http://schemas.microsoft.com/office/word/2010/wordml" xmlns:w15="http://schemas.microsoft.com/office/word/2012/wordml" xmlns:w16cex="http://schemas.microsoft.com/office/word/2018/wordml/cex" xmlns:w16cid="http://schemas.microsoft.com/office/word/2016/wordml/cid" xmlns:w16="http://schemas.microsoft.com/office/word/2018/wordml" xmlns:w16sdtdh="http://schemas.microsoft.com/office/word/2020/wordml/sdtdatahash" xmlns:w16se="http://schemas.microsoft.com/office/word/2015/wordml/symex" xmlns:wpg="http://schemas.microsoft.com/office/word/2010/wordprocessingGroup" xmlns:wpi="http://schemas.microsoft.com/office/word/2010/wordprocessingInk" xmlns:wne="http://schemas.microsoft.com/office/word/2006/wordml" xmlns:wps="http://schemas.microsoft.com/office/word/2010/wordprocessingShape" mc:Ignorable="w14 w15 w16se w16cid w16 w16cex w16sdtdh wp14">
   <w:tbl>
     <w:tblPr>
       <w:tblW w:w="10136" w:type="dxa"/>
@@ -1470,7 +2679,7 @@
               <w:noProof/>
             </w:rPr>
             <w:drawing>
-              <wp:inline distT="0" distB="0" distL="0" distR="0" wp14:anchorId="09EDA5D7" wp14:editId="7CFFD250">
+              <wp:inline distT="0" distB="0" distL="0" distR="0" wp14:anchorId="70D682B3" wp14:editId="7060F733">
                 <wp:extent cx="1295400" cy="561975"/>
                 <wp:effectExtent l="0" t="0" r="0" b="0"/>
                 <wp:docPr id="1" name="Image 2">
@@ -1631,7 +2840,7 @@
               <w:noProof/>
             </w:rPr>
             <w:drawing>
-              <wp:inline distT="0" distB="0" distL="0" distR="0" wp14:anchorId="1452E7F5" wp14:editId="4B996A29">
+              <wp:inline distT="0" distB="0" distL="0" distR="0" wp14:anchorId="52F84834" wp14:editId="19F6C34B">
                 <wp:extent cx="1295400" cy="561975"/>
                 <wp:effectExtent l="0" t="0" r="0" b="0"/>
                 <wp:docPr id="2" name="Image 2">
@@ -1715,8 +2924,8 @@
               <w:sz w:val="16"/>
             </w:rPr>
           </w:pPr>
-          <w:bookmarkStart w:id="16" w:name="autonew_header_référence"/>
-          <w:bookmarkEnd w:id="16"/>
+          <w:bookmarkStart w:id="8" w:name="autonew_header_référence"/>
+          <w:bookmarkEnd w:id="8"/>
         </w:p>
       </w:tc>
       <w:tc>
@@ -1807,7 +3016,7 @@
 </file>
 
 <file path=word/numbering.xml><?xml version="1.0" encoding="utf-8"?>
-<w:numbering xmlns:wpc="http://schemas.microsoft.com/office/word/2010/wordprocessingCanvas" xmlns:cx="http://schemas.microsoft.com/office/drawing/2014/chartex" xmlns:cx1="http://schemas.microsoft.com/office/drawing/2015/9/8/chartex" xmlns:cx2="http://schemas.microsoft.com/office/drawing/2015/10/21/chartex" xmlns:cx3="http://schemas.microsoft.com/office/drawing/2016/5/9/chartex" xmlns:cx4="http://schemas.microsoft.com/office/drawing/2016/5/10/chartex" xmlns:cx5="http://schemas.microsoft.com/office/drawing/2016/5/11/chartex" xmlns:cx6="http://schemas.microsoft.com/office/drawing/2016/5/12/chartex" xmlns:cx7="http://schemas.microsoft.com/office/drawing/2016/5/13/chartex" xmlns:cx8="http://schemas.microsoft.com/office/drawing/2016/5/14/chartex" xmlns:mc="http://schemas.openxmlformats.org/markup-compatibility/2006" xmlns:aink="http://schemas.microsoft.com/office/drawing/2016/ink" xmlns:am3d="http://schemas.microsoft.com/office/drawing/2017/model3d" xmlns:o="urn:schemas-microsoft-com:office:office" xmlns:r="http://schemas.openxmlformats.org/officeDocument/2006/relationships" xmlns:m="http://schemas.openxmlformats.org/officeDocument/2006/math" xmlns:v="urn:schemas-microsoft-com:vml" xmlns:wp14="http://schemas.microsoft.com/office/word/2010/wordprocessingDrawing" xmlns:wp="http://schemas.openxmlformats.org/drawingml/2006/wordprocessingDrawing" xmlns:w10="urn:schemas-microsoft-com:office:word" xmlns:w="http://schemas.openxmlformats.org/wordprocessingml/2006/main" xmlns:w14="http://schemas.microsoft.com/office/word/2010/wordml" xmlns:w15="http://schemas.microsoft.com/office/word/2012/wordml" xmlns:w16cid="http://schemas.microsoft.com/office/word/2016/wordml/cid" xmlns:w16se="http://schemas.microsoft.com/office/word/2015/wordml/symex" xmlns:wpg="http://schemas.microsoft.com/office/word/2010/wordprocessingGroup" xmlns:wpi="http://schemas.microsoft.com/office/word/2010/wordprocessingInk" xmlns:wne="http://schemas.microsoft.com/office/word/2006/wordml" xmlns:wps="http://schemas.microsoft.com/office/word/2010/wordprocessingShape" mc:Ignorable="w14 w15 w16se w16cid wp14">
+<w:numbering xmlns:wpc="http://schemas.microsoft.com/office/word/2010/wordprocessingCanvas" xmlns:cx="http://schemas.microsoft.com/office/drawing/2014/chartex" xmlns:cx1="http://schemas.microsoft.com/office/drawing/2015/9/8/chartex" xmlns:cx2="http://schemas.microsoft.com/office/drawing/2015/10/21/chartex" xmlns:cx3="http://schemas.microsoft.com/office/drawing/2016/5/9/chartex" xmlns:cx4="http://schemas.microsoft.com/office/drawing/2016/5/10/chartex" xmlns:cx5="http://schemas.microsoft.com/office/drawing/2016/5/11/chartex" xmlns:cx6="http://schemas.microsoft.com/office/drawing/2016/5/12/chartex" xmlns:cx7="http://schemas.microsoft.com/office/drawing/2016/5/13/chartex" xmlns:cx8="http://schemas.microsoft.com/office/drawing/2016/5/14/chartex" xmlns:mc="http://schemas.openxmlformats.org/markup-compatibility/2006" xmlns:aink="http://schemas.microsoft.com/office/drawing/2016/ink" xmlns:am3d="http://schemas.microsoft.com/office/drawing/2017/model3d" xmlns:o="urn:schemas-microsoft-com:office:office" xmlns:oel="http://schemas.microsoft.com/office/2019/extlst" xmlns:r="http://schemas.openxmlformats.org/officeDocument/2006/relationships" xmlns:m="http://schemas.openxmlformats.org/officeDocument/2006/math" xmlns:v="urn:schemas-microsoft-com:vml" xmlns:wp14="http://schemas.microsoft.com/office/word/2010/wordprocessingDrawing" xmlns:wp="http://schemas.openxmlformats.org/drawingml/2006/wordprocessingDrawing" xmlns:w10="urn:schemas-microsoft-com:office:word" xmlns:w="http://schemas.openxmlformats.org/wordprocessingml/2006/main" xmlns:w14="http://schemas.microsoft.com/office/word/2010/wordml" xmlns:w15="http://schemas.microsoft.com/office/word/2012/wordml" xmlns:w16cex="http://schemas.microsoft.com/office/word/2018/wordml/cex" xmlns:w16cid="http://schemas.microsoft.com/office/word/2016/wordml/cid" xmlns:w16="http://schemas.microsoft.com/office/word/2018/wordml" xmlns:w16sdtdh="http://schemas.microsoft.com/office/word/2020/wordml/sdtdatahash" xmlns:w16se="http://schemas.microsoft.com/office/word/2015/wordml/symex" xmlns:wpg="http://schemas.microsoft.com/office/word/2010/wordprocessingGroup" xmlns:wpi="http://schemas.microsoft.com/office/word/2010/wordprocessingInk" xmlns:wne="http://schemas.microsoft.com/office/word/2006/wordml" xmlns:wps="http://schemas.microsoft.com/office/word/2010/wordprocessingShape" mc:Ignorable="w14 w15 w16se w16cid w16 w16cex w16sdtdh wp14">
   <w:abstractNum w:abstractNumId="0" w15:restartNumberingAfterBreak="0">
     <w:nsid w:val="305140D8"/>
     <w:multiLevelType w:val="hybridMultilevel"/>
@@ -1924,6 +3133,118 @@
     </w:lvl>
   </w:abstractNum>
   <w:abstractNum w:abstractNumId="1" w15:restartNumberingAfterBreak="0">
+    <w:nsid w:val="385267E5"/>
+    <w:multiLevelType w:val="hybridMultilevel"/>
+    <w:tmpl w:val="4D9A7740"/>
+    <w:lvl w:ilvl="0" w:tplc="C9E4A9BE">
+      <w:numFmt w:val="bullet"/>
+      <w:lvlText w:val=""/>
+      <w:lvlJc w:val="left"/>
+      <w:pPr>
+        <w:ind w:left="720" w:hanging="360"/>
+      </w:pPr>
+      <w:rPr>
+        <w:rFonts w:ascii="Symbol" w:eastAsiaTheme="minorEastAsia" w:hAnsi="Symbol" w:cstheme="minorBidi" w:hint="default"/>
+      </w:rPr>
+    </w:lvl>
+    <w:lvl w:ilvl="1" w:tplc="040C0003" w:tentative="1">
+      <w:start w:val="1"/>
+      <w:numFmt w:val="bullet"/>
+      <w:lvlText w:val="o"/>
+      <w:lvlJc w:val="left"/>
+      <w:pPr>
+        <w:ind w:left="1440" w:hanging="360"/>
+      </w:pPr>
+      <w:rPr>
+        <w:rFonts w:ascii="Courier New" w:hAnsi="Courier New" w:cs="Courier New" w:hint="default"/>
+      </w:rPr>
+    </w:lvl>
+    <w:lvl w:ilvl="2" w:tplc="040C0005" w:tentative="1">
+      <w:start w:val="1"/>
+      <w:numFmt w:val="bullet"/>
+      <w:lvlText w:val=""/>
+      <w:lvlJc w:val="left"/>
+      <w:pPr>
+        <w:ind w:left="2160" w:hanging="360"/>
+      </w:pPr>
+      <w:rPr>
+        <w:rFonts w:ascii="Wingdings" w:hAnsi="Wingdings" w:hint="default"/>
+      </w:rPr>
+    </w:lvl>
+    <w:lvl w:ilvl="3" w:tplc="040C0001" w:tentative="1">
+      <w:start w:val="1"/>
+      <w:numFmt w:val="bullet"/>
+      <w:lvlText w:val=""/>
+      <w:lvlJc w:val="left"/>
+      <w:pPr>
+        <w:ind w:left="2880" w:hanging="360"/>
+      </w:pPr>
+      <w:rPr>
+        <w:rFonts w:ascii="Symbol" w:hAnsi="Symbol" w:hint="default"/>
+      </w:rPr>
+    </w:lvl>
+    <w:lvl w:ilvl="4" w:tplc="040C0003" w:tentative="1">
+      <w:start w:val="1"/>
+      <w:numFmt w:val="bullet"/>
+      <w:lvlText w:val="o"/>
+      <w:lvlJc w:val="left"/>
+      <w:pPr>
+        <w:ind w:left="3600" w:hanging="360"/>
+      </w:pPr>
+      <w:rPr>
+        <w:rFonts w:ascii="Courier New" w:hAnsi="Courier New" w:cs="Courier New" w:hint="default"/>
+      </w:rPr>
+    </w:lvl>
+    <w:lvl w:ilvl="5" w:tplc="040C0005" w:tentative="1">
+      <w:start w:val="1"/>
+      <w:numFmt w:val="bullet"/>
+      <w:lvlText w:val=""/>
+      <w:lvlJc w:val="left"/>
+      <w:pPr>
+        <w:ind w:left="4320" w:hanging="360"/>
+      </w:pPr>
+      <w:rPr>
+        <w:rFonts w:ascii="Wingdings" w:hAnsi="Wingdings" w:hint="default"/>
+      </w:rPr>
+    </w:lvl>
+    <w:lvl w:ilvl="6" w:tplc="040C0001" w:tentative="1">
+      <w:start w:val="1"/>
+      <w:numFmt w:val="bullet"/>
+      <w:lvlText w:val=""/>
+      <w:lvlJc w:val="left"/>
+      <w:pPr>
+        <w:ind w:left="5040" w:hanging="360"/>
+      </w:pPr>
+      <w:rPr>
+        <w:rFonts w:ascii="Symbol" w:hAnsi="Symbol" w:hint="default"/>
+      </w:rPr>
+    </w:lvl>
+    <w:lvl w:ilvl="7" w:tplc="040C0003" w:tentative="1">
+      <w:start w:val="1"/>
+      <w:numFmt w:val="bullet"/>
+      <w:lvlText w:val="o"/>
+      <w:lvlJc w:val="left"/>
+      <w:pPr>
+        <w:ind w:left="5760" w:hanging="360"/>
+      </w:pPr>
+      <w:rPr>
+        <w:rFonts w:ascii="Courier New" w:hAnsi="Courier New" w:cs="Courier New" w:hint="default"/>
+      </w:rPr>
+    </w:lvl>
+    <w:lvl w:ilvl="8" w:tplc="040C0005" w:tentative="1">
+      <w:start w:val="1"/>
+      <w:numFmt w:val="bullet"/>
+      <w:lvlText w:val=""/>
+      <w:lvlJc w:val="left"/>
+      <w:pPr>
+        <w:ind w:left="6480" w:hanging="360"/>
+      </w:pPr>
+      <w:rPr>
+        <w:rFonts w:ascii="Wingdings" w:hAnsi="Wingdings" w:hint="default"/>
+      </w:rPr>
+    </w:lvl>
+  </w:abstractNum>
+  <w:abstractNum w:abstractNumId="2" w15:restartNumberingAfterBreak="0">
     <w:nsid w:val="3CF41355"/>
     <w:multiLevelType w:val="multilevel"/>
     <w:tmpl w:val="040C0029"/>
@@ -2027,14 +3348,238 @@
       </w:pPr>
     </w:lvl>
   </w:abstractNum>
-  <w:num w:numId="1">
+  <w:abstractNum w:abstractNumId="3" w15:restartNumberingAfterBreak="0">
+    <w:nsid w:val="62690ED5"/>
+    <w:multiLevelType w:val="hybridMultilevel"/>
+    <w:tmpl w:val="225C8AEC"/>
+    <w:lvl w:ilvl="0" w:tplc="2294ECC0">
+      <w:numFmt w:val="bullet"/>
+      <w:lvlText w:val="-"/>
+      <w:lvlJc w:val="left"/>
+      <w:pPr>
+        <w:ind w:left="1070" w:hanging="360"/>
+      </w:pPr>
+      <w:rPr>
+        <w:rFonts w:ascii="Calibri" w:eastAsiaTheme="minorEastAsia" w:hAnsi="Calibri" w:cs="Calibri" w:hint="default"/>
+      </w:rPr>
+    </w:lvl>
+    <w:lvl w:ilvl="1" w:tplc="040C0003" w:tentative="1">
+      <w:start w:val="1"/>
+      <w:numFmt w:val="bullet"/>
+      <w:lvlText w:val="o"/>
+      <w:lvlJc w:val="left"/>
+      <w:pPr>
+        <w:ind w:left="1790" w:hanging="360"/>
+      </w:pPr>
+      <w:rPr>
+        <w:rFonts w:ascii="Courier New" w:hAnsi="Courier New" w:cs="Courier New" w:hint="default"/>
+      </w:rPr>
+    </w:lvl>
+    <w:lvl w:ilvl="2" w:tplc="040C0005" w:tentative="1">
+      <w:start w:val="1"/>
+      <w:numFmt w:val="bullet"/>
+      <w:lvlText w:val=""/>
+      <w:lvlJc w:val="left"/>
+      <w:pPr>
+        <w:ind w:left="2510" w:hanging="360"/>
+      </w:pPr>
+      <w:rPr>
+        <w:rFonts w:ascii="Wingdings" w:hAnsi="Wingdings" w:hint="default"/>
+      </w:rPr>
+    </w:lvl>
+    <w:lvl w:ilvl="3" w:tplc="040C0001" w:tentative="1">
+      <w:start w:val="1"/>
+      <w:numFmt w:val="bullet"/>
+      <w:lvlText w:val=""/>
+      <w:lvlJc w:val="left"/>
+      <w:pPr>
+        <w:ind w:left="3230" w:hanging="360"/>
+      </w:pPr>
+      <w:rPr>
+        <w:rFonts w:ascii="Symbol" w:hAnsi="Symbol" w:hint="default"/>
+      </w:rPr>
+    </w:lvl>
+    <w:lvl w:ilvl="4" w:tplc="040C0003" w:tentative="1">
+      <w:start w:val="1"/>
+      <w:numFmt w:val="bullet"/>
+      <w:lvlText w:val="o"/>
+      <w:lvlJc w:val="left"/>
+      <w:pPr>
+        <w:ind w:left="3950" w:hanging="360"/>
+      </w:pPr>
+      <w:rPr>
+        <w:rFonts w:ascii="Courier New" w:hAnsi="Courier New" w:cs="Courier New" w:hint="default"/>
+      </w:rPr>
+    </w:lvl>
+    <w:lvl w:ilvl="5" w:tplc="040C0005" w:tentative="1">
+      <w:start w:val="1"/>
+      <w:numFmt w:val="bullet"/>
+      <w:lvlText w:val=""/>
+      <w:lvlJc w:val="left"/>
+      <w:pPr>
+        <w:ind w:left="4670" w:hanging="360"/>
+      </w:pPr>
+      <w:rPr>
+        <w:rFonts w:ascii="Wingdings" w:hAnsi="Wingdings" w:hint="default"/>
+      </w:rPr>
+    </w:lvl>
+    <w:lvl w:ilvl="6" w:tplc="040C0001" w:tentative="1">
+      <w:start w:val="1"/>
+      <w:numFmt w:val="bullet"/>
+      <w:lvlText w:val=""/>
+      <w:lvlJc w:val="left"/>
+      <w:pPr>
+        <w:ind w:left="5390" w:hanging="360"/>
+      </w:pPr>
+      <w:rPr>
+        <w:rFonts w:ascii="Symbol" w:hAnsi="Symbol" w:hint="default"/>
+      </w:rPr>
+    </w:lvl>
+    <w:lvl w:ilvl="7" w:tplc="040C0003" w:tentative="1">
+      <w:start w:val="1"/>
+      <w:numFmt w:val="bullet"/>
+      <w:lvlText w:val="o"/>
+      <w:lvlJc w:val="left"/>
+      <w:pPr>
+        <w:ind w:left="6110" w:hanging="360"/>
+      </w:pPr>
+      <w:rPr>
+        <w:rFonts w:ascii="Courier New" w:hAnsi="Courier New" w:cs="Courier New" w:hint="default"/>
+      </w:rPr>
+    </w:lvl>
+    <w:lvl w:ilvl="8" w:tplc="040C0005" w:tentative="1">
+      <w:start w:val="1"/>
+      <w:numFmt w:val="bullet"/>
+      <w:lvlText w:val=""/>
+      <w:lvlJc w:val="left"/>
+      <w:pPr>
+        <w:ind w:left="6830" w:hanging="360"/>
+      </w:pPr>
+      <w:rPr>
+        <w:rFonts w:ascii="Wingdings" w:hAnsi="Wingdings" w:hint="default"/>
+      </w:rPr>
+    </w:lvl>
+  </w:abstractNum>
+  <w:abstractNum w:abstractNumId="4" w15:restartNumberingAfterBreak="0">
+    <w:nsid w:val="72C52DA6"/>
+    <w:multiLevelType w:val="hybridMultilevel"/>
+    <w:tmpl w:val="4E5C8F4A"/>
+    <w:lvl w:ilvl="0" w:tplc="015A5BA6">
+      <w:numFmt w:val="bullet"/>
+      <w:lvlText w:val="-"/>
+      <w:lvlJc w:val="left"/>
+      <w:pPr>
+        <w:ind w:left="720" w:hanging="360"/>
+      </w:pPr>
+      <w:rPr>
+        <w:rFonts w:ascii="Calibri" w:eastAsiaTheme="minorEastAsia" w:hAnsi="Calibri" w:cs="Calibri" w:hint="default"/>
+      </w:rPr>
+    </w:lvl>
+    <w:lvl w:ilvl="1" w:tplc="040C0003" w:tentative="1">
+      <w:start w:val="1"/>
+      <w:numFmt w:val="bullet"/>
+      <w:lvlText w:val="o"/>
+      <w:lvlJc w:val="left"/>
+      <w:pPr>
+        <w:ind w:left="1440" w:hanging="360"/>
+      </w:pPr>
+      <w:rPr>
+        <w:rFonts w:ascii="Courier New" w:hAnsi="Courier New" w:cs="Courier New" w:hint="default"/>
+      </w:rPr>
+    </w:lvl>
+    <w:lvl w:ilvl="2" w:tplc="040C0005" w:tentative="1">
+      <w:start w:val="1"/>
+      <w:numFmt w:val="bullet"/>
+      <w:lvlText w:val=""/>
+      <w:lvlJc w:val="left"/>
+      <w:pPr>
+        <w:ind w:left="2160" w:hanging="360"/>
+      </w:pPr>
+      <w:rPr>
+        <w:rFonts w:ascii="Wingdings" w:hAnsi="Wingdings" w:hint="default"/>
+      </w:rPr>
+    </w:lvl>
+    <w:lvl w:ilvl="3" w:tplc="040C0001" w:tentative="1">
+      <w:start w:val="1"/>
+      <w:numFmt w:val="bullet"/>
+      <w:lvlText w:val=""/>
+      <w:lvlJc w:val="left"/>
+      <w:pPr>
+        <w:ind w:left="2880" w:hanging="360"/>
+      </w:pPr>
+      <w:rPr>
+        <w:rFonts w:ascii="Symbol" w:hAnsi="Symbol" w:hint="default"/>
+      </w:rPr>
+    </w:lvl>
+    <w:lvl w:ilvl="4" w:tplc="040C0003" w:tentative="1">
+      <w:start w:val="1"/>
+      <w:numFmt w:val="bullet"/>
+      <w:lvlText w:val="o"/>
+      <w:lvlJc w:val="left"/>
+      <w:pPr>
+        <w:ind w:left="3600" w:hanging="360"/>
+      </w:pPr>
+      <w:rPr>
+        <w:rFonts w:ascii="Courier New" w:hAnsi="Courier New" w:cs="Courier New" w:hint="default"/>
+      </w:rPr>
+    </w:lvl>
+    <w:lvl w:ilvl="5" w:tplc="040C0005" w:tentative="1">
+      <w:start w:val="1"/>
+      <w:numFmt w:val="bullet"/>
+      <w:lvlText w:val=""/>
+      <w:lvlJc w:val="left"/>
+      <w:pPr>
+        <w:ind w:left="4320" w:hanging="360"/>
+      </w:pPr>
+      <w:rPr>
+        <w:rFonts w:ascii="Wingdings" w:hAnsi="Wingdings" w:hint="default"/>
+      </w:rPr>
+    </w:lvl>
+    <w:lvl w:ilvl="6" w:tplc="040C0001" w:tentative="1">
+      <w:start w:val="1"/>
+      <w:numFmt w:val="bullet"/>
+      <w:lvlText w:val=""/>
+      <w:lvlJc w:val="left"/>
+      <w:pPr>
+        <w:ind w:left="5040" w:hanging="360"/>
+      </w:pPr>
+      <w:rPr>
+        <w:rFonts w:ascii="Symbol" w:hAnsi="Symbol" w:hint="default"/>
+      </w:rPr>
+    </w:lvl>
+    <w:lvl w:ilvl="7" w:tplc="040C0003" w:tentative="1">
+      <w:start w:val="1"/>
+      <w:numFmt w:val="bullet"/>
+      <w:lvlText w:val="o"/>
+      <w:lvlJc w:val="left"/>
+      <w:pPr>
+        <w:ind w:left="5760" w:hanging="360"/>
+      </w:pPr>
+      <w:rPr>
+        <w:rFonts w:ascii="Courier New" w:hAnsi="Courier New" w:cs="Courier New" w:hint="default"/>
+      </w:rPr>
+    </w:lvl>
+    <w:lvl w:ilvl="8" w:tplc="040C0005" w:tentative="1">
+      <w:start w:val="1"/>
+      <w:numFmt w:val="bullet"/>
+      <w:lvlText w:val=""/>
+      <w:lvlJc w:val="left"/>
+      <w:pPr>
+        <w:ind w:left="6480" w:hanging="360"/>
+      </w:pPr>
+      <w:rPr>
+        <w:rFonts w:ascii="Wingdings" w:hAnsi="Wingdings" w:hint="default"/>
+      </w:rPr>
+    </w:lvl>
+  </w:abstractNum>
+  <w:num w:numId="1" w16cid:durableId="281152529">
     <w:abstractNumId w:val="0"/>
   </w:num>
-  <w:num w:numId="2">
-    <w:abstractNumId w:val="1"/>
+  <w:num w:numId="2" w16cid:durableId="1024283902">
+    <w:abstractNumId w:val="2"/>
   </w:num>
-  <w:num w:numId="3">
-    <w:abstractNumId w:val="1"/>
+  <w:num w:numId="3" w16cid:durableId="342126671">
+    <w:abstractNumId w:val="2"/>
     <w:lvlOverride w:ilvl="0">
       <w:startOverride w:val="1"/>
     </w:lvlOverride>
@@ -2063,8 +3608,8 @@
       <w:startOverride w:val="1"/>
     </w:lvlOverride>
   </w:num>
-  <w:num w:numId="4">
-    <w:abstractNumId w:val="1"/>
+  <w:num w:numId="4" w16cid:durableId="185099018">
+    <w:abstractNumId w:val="2"/>
     <w:lvlOverride w:ilvl="0">
       <w:startOverride w:val="1"/>
     </w:lvlOverride>
@@ -2093,12 +3638,21 @@
       <w:startOverride w:val="1"/>
     </w:lvlOverride>
   </w:num>
+  <w:num w:numId="5" w16cid:durableId="2023629002">
+    <w:abstractNumId w:val="3"/>
+  </w:num>
+  <w:num w:numId="6" w16cid:durableId="669479960">
+    <w:abstractNumId w:val="4"/>
+  </w:num>
+  <w:num w:numId="7" w16cid:durableId="1924103775">
+    <w:abstractNumId w:val="1"/>
+  </w:num>
   <w:numIdMacAtCleanup w:val="4"/>
 </w:numbering>
 </file>
 
 <file path=word/styles.xml><?xml version="1.0" encoding="utf-8"?>
-<w:styles xmlns:mc="http://schemas.openxmlformats.org/markup-compatibility/2006" xmlns:r="http://schemas.openxmlformats.org/officeDocument/2006/relationships" xmlns:w="http://schemas.openxmlformats.org/wordprocessingml/2006/main" xmlns:w14="http://schemas.microsoft.com/office/word/2010/wordml" xmlns:w15="http://schemas.microsoft.com/office/word/2012/wordml" xmlns:w16cid="http://schemas.microsoft.com/office/word/2016/wordml/cid" xmlns:w16se="http://schemas.microsoft.com/office/word/2015/wordml/symex" mc:Ignorable="w14 w15 w16se w16cid">
+<w:styles xmlns:mc="http://schemas.openxmlformats.org/markup-compatibility/2006" xmlns:r="http://schemas.openxmlformats.org/officeDocument/2006/relationships" xmlns:w="http://schemas.openxmlformats.org/wordprocessingml/2006/main" xmlns:w14="http://schemas.microsoft.com/office/word/2010/wordml" xmlns:w15="http://schemas.microsoft.com/office/word/2012/wordml" xmlns:w16cex="http://schemas.microsoft.com/office/word/2018/wordml/cex" xmlns:w16cid="http://schemas.microsoft.com/office/word/2016/wordml/cid" xmlns:w16="http://schemas.microsoft.com/office/word/2018/wordml" xmlns:w16sdtdh="http://schemas.microsoft.com/office/word/2020/wordml/sdtdatahash" xmlns:w16se="http://schemas.microsoft.com/office/word/2015/wordml/symex" mc:Ignorable="w14 w15 w16se w16cid w16 w16cex w16sdtdh">
   <w:docDefaults>
     <w:rPrDefault>
       <w:rPr>
@@ -3268,7 +4822,6 @@
     <w:basedOn w:val="Normal"/>
     <w:next w:val="Normal"/>
     <w:uiPriority w:val="35"/>
-    <w:semiHidden/>
     <w:unhideWhenUsed/>
     <w:qFormat/>
     <w:rsid w:val="003A6227"/>
@@ -3566,6 +5119,18 @@
       <w:rFonts w:ascii="Times New Roman" w:eastAsia="Times New Roman" w:hAnsi="Times New Roman" w:cs="Times New Roman"/>
       <w:sz w:val="24"/>
       <w:szCs w:val="24"/>
+    </w:rPr>
+  </w:style>
+  <w:style w:type="character" w:styleId="Mentionnonrsolue">
+    <w:name w:val="Unresolved Mention"/>
+    <w:basedOn w:val="Policepardfaut"/>
+    <w:uiPriority w:val="99"/>
+    <w:semiHidden/>
+    <w:unhideWhenUsed/>
+    <w:rsid w:val="007C483B"/>
+    <w:rPr>
+      <w:color w:val="605E5C"/>
+      <w:shd w:val="clear" w:color="auto" w:fill="E1DFDD"/>
     </w:rPr>
   </w:style>
 </w:styles>

</xml_diff>